<commit_message>
Layout gelijkgetrokken aan opdracht 1
</commit_message>
<xml_diff>
--- a/Opdracht 2/MIN03SOe - requirements - versie 1.docx
+++ b/Opdracht 2/MIN03SOe - requirements - versie 1.docx
@@ -1,13 +1,12 @@
 
 <file path=word/document.xml><?xml version="1.0" encoding="utf-8"?>
-<w:document xmlns:ve="http://schemas.openxmlformats.org/markup-compatibility/2006" xmlns:o="urn:schemas-microsoft-com:office:office" xmlns:r="http://schemas.openxmlformats.org/officeDocument/2006/relationships" xmlns:m="http://schemas.openxmlformats.org/officeDocument/2006/math" xmlns:v="urn:schemas-microsoft-com:vml" xmlns:wp="http://schemas.openxmlformats.org/drawingml/2006/wordprocessingDrawing" xmlns:w10="urn:schemas-microsoft-com:office:word" xmlns:w="http://schemas.openxmlformats.org/wordprocessingml/2006/main" xmlns:wne="http://schemas.microsoft.com/office/word/2006/wordml">
+<w:document xmlns:wpc="http://schemas.microsoft.com/office/word/2010/wordprocessingCanvas" xmlns:mc="http://schemas.openxmlformats.org/markup-compatibility/2006" xmlns:o="urn:schemas-microsoft-com:office:office" xmlns:r="http://schemas.openxmlformats.org/officeDocument/2006/relationships" xmlns:m="http://schemas.openxmlformats.org/officeDocument/2006/math" xmlns:v="urn:schemas-microsoft-com:vml" xmlns:wp14="http://schemas.microsoft.com/office/word/2010/wordprocessingDrawing" xmlns:wp="http://schemas.openxmlformats.org/drawingml/2006/wordprocessingDrawing" xmlns:w10="urn:schemas-microsoft-com:office:word" xmlns:w="http://schemas.openxmlformats.org/wordprocessingml/2006/main" xmlns:w14="http://schemas.microsoft.com/office/word/2010/wordml" xmlns:w15="http://schemas.microsoft.com/office/word/2012/wordml" xmlns:wpg="http://schemas.microsoft.com/office/word/2010/wordprocessingGroup" xmlns:wpi="http://schemas.microsoft.com/office/word/2010/wordprocessingInk" xmlns:wne="http://schemas.microsoft.com/office/word/2006/wordml" xmlns:wps="http://schemas.microsoft.com/office/word/2010/wordprocessingShape" mc:Ignorable="w14 w15 wp14">
   <w:body>
     <w:p>
       <w:pPr>
-        <w:pStyle w:val="Geenafstand"/>
+        <w:pStyle w:val="NoSpacing"/>
         <w:jc w:val="center"/>
         <w:rPr>
-          <w:rFonts w:asciiTheme="majorHAnsi" w:hAnsiTheme="majorHAnsi"/>
           <w:sz w:val="36"/>
           <w:szCs w:val="36"/>
           <w:lang w:val="en-US"/>
@@ -23,7 +22,6 @@
       </w:r>
       <w:r>
         <w:rPr>
-          <w:rFonts w:asciiTheme="majorHAnsi" w:hAnsiTheme="majorHAnsi"/>
           <w:sz w:val="144"/>
           <w:szCs w:val="144"/>
           <w:lang w:val="en-US"/>
@@ -36,15 +34,14 @@
           <w:szCs w:val="36"/>
           <w:lang w:val="en-US"/>
         </w:rPr>
-        <w:t>Requirements</w:t>
-      </w:r>
-    </w:p>
-    <w:p>
-      <w:pPr>
-        <w:pStyle w:val="Geenafstand"/>
+        <w:t>REQUIREMENTS</w:t>
+      </w:r>
+    </w:p>
+    <w:p>
+      <w:pPr>
+        <w:pStyle w:val="NoSpacing"/>
         <w:jc w:val="center"/>
         <w:rPr>
-          <w:rFonts w:asciiTheme="majorHAnsi" w:hAnsiTheme="majorHAnsi"/>
           <w:sz w:val="32"/>
           <w:szCs w:val="32"/>
           <w:lang w:val="en-US"/>
@@ -53,10 +50,9 @@
     </w:p>
     <w:p>
       <w:pPr>
-        <w:pStyle w:val="Geenafstand"/>
+        <w:pStyle w:val="NoSpacing"/>
         <w:jc w:val="center"/>
         <w:rPr>
-          <w:rFonts w:asciiTheme="majorHAnsi" w:hAnsiTheme="majorHAnsi"/>
           <w:sz w:val="32"/>
           <w:szCs w:val="32"/>
           <w:lang w:val="en-US"/>
@@ -65,10 +61,9 @@
     </w:p>
     <w:p>
       <w:pPr>
-        <w:pStyle w:val="Geenafstand"/>
+        <w:pStyle w:val="NoSpacing"/>
         <w:jc w:val="center"/>
         <w:rPr>
-          <w:rFonts w:asciiTheme="majorHAnsi" w:hAnsiTheme="majorHAnsi"/>
           <w:sz w:val="32"/>
           <w:szCs w:val="32"/>
           <w:lang w:val="en-US"/>
@@ -77,10 +72,9 @@
     </w:p>
     <w:p>
       <w:pPr>
-        <w:pStyle w:val="Geenafstand"/>
+        <w:pStyle w:val="NoSpacing"/>
         <w:jc w:val="center"/>
         <w:rPr>
-          <w:rFonts w:asciiTheme="majorHAnsi" w:hAnsiTheme="majorHAnsi"/>
           <w:sz w:val="32"/>
           <w:szCs w:val="32"/>
           <w:lang w:val="en-US"/>
@@ -89,10 +83,9 @@
     </w:p>
     <w:p>
       <w:pPr>
-        <w:pStyle w:val="Geenafstand"/>
+        <w:pStyle w:val="NoSpacing"/>
         <w:jc w:val="center"/>
         <w:rPr>
-          <w:rFonts w:asciiTheme="majorHAnsi" w:hAnsiTheme="majorHAnsi"/>
           <w:sz w:val="32"/>
           <w:szCs w:val="32"/>
           <w:lang w:val="en-US"/>
@@ -101,10 +94,9 @@
     </w:p>
     <w:p>
       <w:pPr>
-        <w:pStyle w:val="Geenafstand"/>
+        <w:pStyle w:val="NoSpacing"/>
         <w:jc w:val="center"/>
         <w:rPr>
-          <w:rFonts w:asciiTheme="majorHAnsi" w:hAnsiTheme="majorHAnsi"/>
           <w:sz w:val="32"/>
           <w:szCs w:val="32"/>
           <w:lang w:val="en-US"/>
@@ -113,10 +105,9 @@
     </w:p>
     <w:p>
       <w:pPr>
-        <w:pStyle w:val="Geenafstand"/>
+        <w:pStyle w:val="NoSpacing"/>
         <w:jc w:val="center"/>
         <w:rPr>
-          <w:rFonts w:asciiTheme="majorHAnsi" w:hAnsiTheme="majorHAnsi"/>
           <w:sz w:val="32"/>
           <w:szCs w:val="32"/>
           <w:lang w:val="en-US"/>
@@ -125,10 +116,9 @@
     </w:p>
     <w:p>
       <w:pPr>
-        <w:pStyle w:val="Geenafstand"/>
+        <w:pStyle w:val="NoSpacing"/>
         <w:jc w:val="center"/>
         <w:rPr>
-          <w:rFonts w:asciiTheme="majorHAnsi" w:hAnsiTheme="majorHAnsi"/>
           <w:sz w:val="32"/>
           <w:szCs w:val="32"/>
           <w:lang w:val="en-US"/>
@@ -173,10 +163,9 @@
     </w:p>
     <w:p>
       <w:pPr>
-        <w:pStyle w:val="Geenafstand"/>
+        <w:pStyle w:val="NoSpacing"/>
         <w:jc w:val="center"/>
         <w:rPr>
-          <w:rFonts w:asciiTheme="majorHAnsi" w:hAnsiTheme="majorHAnsi"/>
           <w:sz w:val="32"/>
           <w:szCs w:val="32"/>
           <w:lang w:val="en-US"/>
@@ -185,10 +174,9 @@
     </w:p>
     <w:p>
       <w:pPr>
-        <w:pStyle w:val="Geenafstand"/>
+        <w:pStyle w:val="NoSpacing"/>
         <w:jc w:val="center"/>
         <w:rPr>
-          <w:rFonts w:asciiTheme="majorHAnsi" w:hAnsiTheme="majorHAnsi"/>
           <w:sz w:val="32"/>
           <w:szCs w:val="32"/>
           <w:lang w:val="en-US"/>
@@ -197,10 +185,9 @@
     </w:p>
     <w:p>
       <w:pPr>
-        <w:pStyle w:val="Geenafstand"/>
+        <w:pStyle w:val="NoSpacing"/>
         <w:jc w:val="center"/>
         <w:rPr>
-          <w:rFonts w:asciiTheme="majorHAnsi" w:hAnsiTheme="majorHAnsi"/>
           <w:sz w:val="32"/>
           <w:szCs w:val="32"/>
           <w:lang w:val="en-US"/>
@@ -209,10 +196,9 @@
     </w:p>
     <w:p>
       <w:pPr>
-        <w:pStyle w:val="Geenafstand"/>
+        <w:pStyle w:val="NoSpacing"/>
         <w:jc w:val="center"/>
         <w:rPr>
-          <w:rFonts w:asciiTheme="majorHAnsi" w:hAnsiTheme="majorHAnsi"/>
           <w:sz w:val="32"/>
           <w:szCs w:val="32"/>
           <w:lang w:val="en-US"/>
@@ -221,10 +207,9 @@
     </w:p>
     <w:p>
       <w:pPr>
-        <w:pStyle w:val="Geenafstand"/>
+        <w:pStyle w:val="NoSpacing"/>
         <w:jc w:val="center"/>
         <w:rPr>
-          <w:rFonts w:asciiTheme="majorHAnsi" w:hAnsiTheme="majorHAnsi"/>
           <w:sz w:val="32"/>
           <w:szCs w:val="32"/>
           <w:lang w:val="en-US"/>
@@ -233,10 +218,9 @@
     </w:p>
     <w:p>
       <w:pPr>
-        <w:pStyle w:val="Geenafstand"/>
+        <w:pStyle w:val="NoSpacing"/>
         <w:jc w:val="center"/>
         <w:rPr>
-          <w:rFonts w:asciiTheme="majorHAnsi" w:hAnsiTheme="majorHAnsi"/>
           <w:sz w:val="32"/>
           <w:szCs w:val="32"/>
           <w:lang w:val="en-US"/>
@@ -245,10 +229,9 @@
     </w:p>
     <w:p>
       <w:pPr>
-        <w:pStyle w:val="Geenafstand"/>
+        <w:pStyle w:val="NoSpacing"/>
         <w:jc w:val="center"/>
         <w:rPr>
-          <w:rFonts w:asciiTheme="majorHAnsi" w:hAnsiTheme="majorHAnsi"/>
           <w:sz w:val="32"/>
           <w:szCs w:val="32"/>
           <w:lang w:val="en-US"/>
@@ -257,10 +240,9 @@
     </w:p>
     <w:p>
       <w:pPr>
-        <w:pStyle w:val="Geenafstand"/>
+        <w:pStyle w:val="NoSpacing"/>
         <w:jc w:val="center"/>
         <w:rPr>
-          <w:rFonts w:asciiTheme="majorHAnsi" w:hAnsiTheme="majorHAnsi"/>
           <w:sz w:val="72"/>
           <w:szCs w:val="72"/>
           <w:lang w:val="en-US"/>
@@ -269,10 +251,9 @@
     </w:p>
     <w:p>
       <w:pPr>
-        <w:pStyle w:val="Geenafstand"/>
+        <w:pStyle w:val="NoSpacing"/>
         <w:jc w:val="center"/>
         <w:rPr>
-          <w:rFonts w:asciiTheme="majorHAnsi" w:hAnsiTheme="majorHAnsi"/>
           <w:sz w:val="72"/>
           <w:szCs w:val="72"/>
           <w:lang w:val="en-US"/>
@@ -281,9 +262,8 @@
     </w:p>
     <w:p>
       <w:pPr>
-        <w:pStyle w:val="Geenafstand"/>
-        <w:rPr>
-          <w:rFonts w:asciiTheme="majorHAnsi" w:hAnsiTheme="majorHAnsi"/>
+        <w:pStyle w:val="NoSpacing"/>
+        <w:rPr>
           <w:sz w:val="36"/>
           <w:szCs w:val="36"/>
           <w:lang w:val="en-US"/>
@@ -292,36 +272,25 @@
     </w:p>
     <w:p>
       <w:pPr>
-        <w:pStyle w:val="Geenafstand"/>
-        <w:rPr>
-          <w:rFonts w:asciiTheme="majorHAnsi" w:hAnsiTheme="majorHAnsi"/>
+        <w:pStyle w:val="NoSpacing"/>
+        <w:rPr>
           <w:sz w:val="36"/>
           <w:szCs w:val="36"/>
           <w:lang w:val="en-US"/>
         </w:rPr>
       </w:pPr>
-    </w:p>
-    <w:p>
-      <w:pPr>
-        <w:pStyle w:val="Geenafstand"/>
+      <w:r>
         <w:rPr>
           <w:sz w:val="36"/>
           <w:szCs w:val="36"/>
           <w:lang w:val="en-US"/>
         </w:rPr>
-      </w:pPr>
-      <w:r>
-        <w:rPr>
-          <w:sz w:val="36"/>
-          <w:szCs w:val="36"/>
-          <w:lang w:val="en-US"/>
-        </w:rPr>
         <w:t>MIN03SOe ‘EMPTY BACKPACK’</w:t>
       </w:r>
     </w:p>
     <w:p>
       <w:pPr>
-        <w:pStyle w:val="Geenafstand"/>
+        <w:pStyle w:val="NoSpacing"/>
         <w:rPr>
           <w:szCs w:val="24"/>
           <w:lang w:val="en-US"/>
@@ -337,54 +306,22 @@
     </w:p>
     <w:p>
       <w:pPr>
-        <w:pStyle w:val="Geenafstand"/>
-        <w:rPr>
-          <w:szCs w:val="24"/>
-        </w:rPr>
-      </w:pPr>
-      <w:r>
-        <w:rPr>
-          <w:szCs w:val="24"/>
-        </w:rPr>
-        <w:lastRenderedPageBreak/>
-        <w:t>VERSIE 1 - 9 FEBRUARI 2013</w:t>
-      </w:r>
-    </w:p>
-    <w:p>
-      <w:pPr>
-        <w:pStyle w:val="Geenafstand"/>
-      </w:pPr>
-      <w:r>
-        <w:rPr>
-          <w:szCs w:val="24"/>
-        </w:rPr>
-        <w:t xml:space="preserve">VERSIE 1.1 – 21 FEBRUARI 2013 </w:t>
-      </w:r>
-      <w:proofErr w:type="spellStart"/>
-      <w:r>
-        <w:rPr>
-          <w:szCs w:val="24"/>
-        </w:rPr>
-        <w:t>ReqID’s</w:t>
-      </w:r>
-      <w:proofErr w:type="spellEnd"/>
-      <w:r>
-        <w:rPr>
-          <w:szCs w:val="24"/>
-        </w:rPr>
-        <w:t xml:space="preserve"> aangepast.</w:t>
-      </w:r>
-      <w:r>
-        <w:rPr>
-          <w:rFonts w:asciiTheme="majorHAnsi" w:hAnsiTheme="majorHAnsi"/>
-          <w:szCs w:val="24"/>
-        </w:rPr>
-        <w:t xml:space="preserve"> </w:t>
-      </w:r>
-      <w:bookmarkStart w:id="0" w:name="_GoBack"/>
-      <w:bookmarkEnd w:id="0"/>
-      <w:r>
-        <w:br w:type="page"/>
+        <w:pStyle w:val="NoSpacing"/>
+        <w:rPr>
+          <w:szCs w:val="24"/>
+        </w:rPr>
+      </w:pPr>
+      <w:r>
+        <w:rPr>
+          <w:szCs w:val="24"/>
+        </w:rPr>
+        <w:t>VERSIE 2 - 21</w:t>
+      </w:r>
+      <w:r>
+        <w:rPr>
+          <w:szCs w:val="24"/>
+        </w:rPr>
+        <w:t xml:space="preserve"> FEBRUARI 2013</w:t>
       </w:r>
     </w:p>
     <w:p>
@@ -395,7 +332,6 @@
           <w:szCs w:val="52"/>
         </w:rPr>
       </w:pPr>
-      <w:bookmarkStart w:id="1" w:name="_Toc348176262"/>
       <w:r>
         <w:rPr>
           <w:sz w:val="52"/>
@@ -404,426 +340,530 @@
         <w:lastRenderedPageBreak/>
         <w:t>INHOUDSOPGAVE</w:t>
       </w:r>
-      <w:bookmarkEnd w:id="1"/>
-    </w:p>
-    <w:p>
-      <w:pPr>
-        <w:rPr>
-          <w:rFonts w:asciiTheme="majorHAnsi" w:hAnsiTheme="majorHAnsi"/>
-          <w:szCs w:val="24"/>
-        </w:rPr>
-      </w:pPr>
-    </w:p>
-    <w:p>
-      <w:pPr>
-        <w:rPr>
-          <w:rFonts w:asciiTheme="majorHAnsi" w:hAnsiTheme="majorHAnsi"/>
-          <w:szCs w:val="24"/>
-        </w:rPr>
-      </w:pPr>
-    </w:p>
-    <w:sdt>
-      <w:sdtPr>
-        <w:id w:val="340544055"/>
-        <w:docPartObj>
-          <w:docPartGallery w:val="Table of Contents"/>
-          <w:docPartUnique/>
-        </w:docPartObj>
-      </w:sdtPr>
-      <w:sdtContent>
-        <w:p>
-          <w:pPr>
-            <w:pStyle w:val="Inhopg1"/>
-            <w:tabs>
-              <w:tab w:val="right" w:leader="dot" w:pos="9062"/>
-            </w:tabs>
-            <w:rPr>
-              <w:rFonts w:asciiTheme="minorHAnsi" w:eastAsiaTheme="minorEastAsia" w:hAnsiTheme="minorHAnsi"/>
-              <w:noProof/>
-              <w:sz w:val="22"/>
-              <w:lang w:eastAsia="nl-NL"/>
-            </w:rPr>
-          </w:pPr>
-          <w:r>
-            <w:fldChar w:fldCharType="begin"/>
-          </w:r>
-          <w:r>
-            <w:instrText xml:space="preserve"> TOC \o "1-3" \h \z \u </w:instrText>
-          </w:r>
-          <w:r>
-            <w:fldChar w:fldCharType="separate"/>
-          </w:r>
-          <w:hyperlink w:anchor="_Toc348264406" w:history="1">
-            <w:r>
-              <w:rPr>
-                <w:rStyle w:val="Hyperlink"/>
-                <w:noProof/>
-              </w:rPr>
-              <w:t>DOCUMENTGESCHIEDENIS</w:t>
-            </w:r>
-            <w:r>
-              <w:rPr>
-                <w:noProof/>
-                <w:webHidden/>
-              </w:rPr>
-              <w:tab/>
-            </w:r>
-            <w:r>
-              <w:rPr>
-                <w:noProof/>
-                <w:webHidden/>
-              </w:rPr>
-              <w:fldChar w:fldCharType="begin"/>
-            </w:r>
-            <w:r>
-              <w:rPr>
-                <w:noProof/>
-                <w:webHidden/>
-              </w:rPr>
-              <w:instrText xml:space="preserve"> PAGEREF _Toc348264406 \h </w:instrText>
-            </w:r>
-            <w:r>
-              <w:rPr>
-                <w:noProof/>
-                <w:webHidden/>
-              </w:rPr>
-            </w:r>
-            <w:r>
-              <w:rPr>
-                <w:noProof/>
-                <w:webHidden/>
-              </w:rPr>
-              <w:fldChar w:fldCharType="separate"/>
-            </w:r>
-            <w:r>
-              <w:rPr>
-                <w:noProof/>
-                <w:webHidden/>
-              </w:rPr>
-              <w:t>3</w:t>
-            </w:r>
-            <w:r>
-              <w:rPr>
-                <w:noProof/>
-                <w:webHidden/>
-              </w:rPr>
-              <w:fldChar w:fldCharType="end"/>
-            </w:r>
-          </w:hyperlink>
-        </w:p>
-        <w:p>
-          <w:pPr>
-            <w:pStyle w:val="Inhopg1"/>
-            <w:tabs>
-              <w:tab w:val="right" w:leader="dot" w:pos="9062"/>
-            </w:tabs>
-            <w:rPr>
-              <w:rFonts w:asciiTheme="minorHAnsi" w:eastAsiaTheme="minorEastAsia" w:hAnsiTheme="minorHAnsi"/>
-              <w:noProof/>
-              <w:sz w:val="22"/>
-              <w:lang w:eastAsia="nl-NL"/>
-            </w:rPr>
-          </w:pPr>
-          <w:hyperlink w:anchor="_Toc348264407" w:history="1">
-            <w:r>
-              <w:rPr>
-                <w:rStyle w:val="Hyperlink"/>
-                <w:noProof/>
-              </w:rPr>
-              <w:t>REQUIREMENTS</w:t>
-            </w:r>
-            <w:r>
-              <w:rPr>
-                <w:noProof/>
-                <w:webHidden/>
-              </w:rPr>
-              <w:tab/>
-            </w:r>
-            <w:r>
-              <w:rPr>
-                <w:noProof/>
-                <w:webHidden/>
-              </w:rPr>
-              <w:fldChar w:fldCharType="begin"/>
-            </w:r>
-            <w:r>
-              <w:rPr>
-                <w:noProof/>
-                <w:webHidden/>
-              </w:rPr>
-              <w:instrText xml:space="preserve"> PAGEREF _Toc348264407 \h </w:instrText>
-            </w:r>
-            <w:r>
-              <w:rPr>
-                <w:noProof/>
-                <w:webHidden/>
-              </w:rPr>
-            </w:r>
-            <w:r>
-              <w:rPr>
-                <w:noProof/>
-                <w:webHidden/>
-              </w:rPr>
-              <w:fldChar w:fldCharType="separate"/>
-            </w:r>
-            <w:r>
-              <w:rPr>
-                <w:noProof/>
-                <w:webHidden/>
-              </w:rPr>
-              <w:t>4</w:t>
-            </w:r>
-            <w:r>
-              <w:rPr>
-                <w:noProof/>
-                <w:webHidden/>
-              </w:rPr>
-              <w:fldChar w:fldCharType="end"/>
-            </w:r>
-          </w:hyperlink>
-        </w:p>
-        <w:p>
-          <w:pPr>
-            <w:pStyle w:val="Inhopg2"/>
-            <w:tabs>
-              <w:tab w:val="right" w:leader="dot" w:pos="9062"/>
-            </w:tabs>
-            <w:rPr>
-              <w:rFonts w:asciiTheme="minorHAnsi" w:eastAsiaTheme="minorEastAsia" w:hAnsiTheme="minorHAnsi"/>
-              <w:noProof/>
-              <w:sz w:val="22"/>
-              <w:lang w:eastAsia="nl-NL"/>
-            </w:rPr>
-          </w:pPr>
-          <w:hyperlink w:anchor="_Toc348264408" w:history="1">
-            <w:r>
-              <w:rPr>
-                <w:rStyle w:val="Hyperlink"/>
-                <w:noProof/>
-              </w:rPr>
-              <w:t>COMPETITIE</w:t>
-            </w:r>
-            <w:r>
-              <w:rPr>
-                <w:noProof/>
-                <w:webHidden/>
-              </w:rPr>
-              <w:tab/>
-            </w:r>
-            <w:r>
-              <w:rPr>
-                <w:noProof/>
-                <w:webHidden/>
-              </w:rPr>
-              <w:fldChar w:fldCharType="begin"/>
-            </w:r>
-            <w:r>
-              <w:rPr>
-                <w:noProof/>
-                <w:webHidden/>
-              </w:rPr>
-              <w:instrText xml:space="preserve"> PAGEREF _Toc348264408 \h </w:instrText>
-            </w:r>
-            <w:r>
-              <w:rPr>
-                <w:noProof/>
-                <w:webHidden/>
-              </w:rPr>
-            </w:r>
-            <w:r>
-              <w:rPr>
-                <w:noProof/>
-                <w:webHidden/>
-              </w:rPr>
-              <w:fldChar w:fldCharType="separate"/>
-            </w:r>
-            <w:r>
-              <w:rPr>
-                <w:noProof/>
-                <w:webHidden/>
-              </w:rPr>
-              <w:t>4</w:t>
-            </w:r>
-            <w:r>
-              <w:rPr>
-                <w:noProof/>
-                <w:webHidden/>
-              </w:rPr>
-              <w:fldChar w:fldCharType="end"/>
-            </w:r>
-          </w:hyperlink>
-        </w:p>
-        <w:p>
-          <w:pPr>
-            <w:pStyle w:val="Inhopg2"/>
-            <w:tabs>
-              <w:tab w:val="right" w:leader="dot" w:pos="9062"/>
-            </w:tabs>
-            <w:rPr>
-              <w:rFonts w:asciiTheme="minorHAnsi" w:eastAsiaTheme="minorEastAsia" w:hAnsiTheme="minorHAnsi"/>
-              <w:noProof/>
-              <w:sz w:val="22"/>
-              <w:lang w:eastAsia="nl-NL"/>
-            </w:rPr>
-          </w:pPr>
-          <w:hyperlink w:anchor="_Toc348264409" w:history="1">
-            <w:r>
-              <w:rPr>
-                <w:rStyle w:val="Hyperlink"/>
-                <w:noProof/>
-              </w:rPr>
-              <w:t>SPEL</w:t>
-            </w:r>
-            <w:r>
-              <w:rPr>
-                <w:noProof/>
-                <w:webHidden/>
-              </w:rPr>
-              <w:tab/>
-            </w:r>
-            <w:r>
-              <w:rPr>
-                <w:noProof/>
-                <w:webHidden/>
-              </w:rPr>
-              <w:fldChar w:fldCharType="begin"/>
-            </w:r>
-            <w:r>
-              <w:rPr>
-                <w:noProof/>
-                <w:webHidden/>
-              </w:rPr>
-              <w:instrText xml:space="preserve"> PAGEREF _Toc348264409 \h </w:instrText>
-            </w:r>
-            <w:r>
-              <w:rPr>
-                <w:noProof/>
-                <w:webHidden/>
-              </w:rPr>
-            </w:r>
-            <w:r>
-              <w:rPr>
-                <w:noProof/>
-                <w:webHidden/>
-              </w:rPr>
-              <w:fldChar w:fldCharType="separate"/>
-            </w:r>
-            <w:r>
-              <w:rPr>
-                <w:noProof/>
-                <w:webHidden/>
-              </w:rPr>
-              <w:t>5</w:t>
-            </w:r>
-            <w:r>
-              <w:rPr>
-                <w:noProof/>
-                <w:webHidden/>
-              </w:rPr>
-              <w:fldChar w:fldCharType="end"/>
-            </w:r>
-          </w:hyperlink>
-        </w:p>
-        <w:p>
-          <w:pPr>
-            <w:pStyle w:val="Inhopg2"/>
-            <w:tabs>
-              <w:tab w:val="right" w:leader="dot" w:pos="9062"/>
-            </w:tabs>
-            <w:rPr>
-              <w:rFonts w:asciiTheme="minorHAnsi" w:eastAsiaTheme="minorEastAsia" w:hAnsiTheme="minorHAnsi"/>
-              <w:noProof/>
-              <w:sz w:val="22"/>
-              <w:lang w:eastAsia="nl-NL"/>
-            </w:rPr>
-          </w:pPr>
-          <w:hyperlink w:anchor="_Toc348264410" w:history="1">
-            <w:r>
-              <w:rPr>
-                <w:rStyle w:val="Hyperlink"/>
-                <w:noProof/>
-              </w:rPr>
-              <w:t>ADMINISTRATOR</w:t>
-            </w:r>
-            <w:r>
-              <w:rPr>
-                <w:noProof/>
-                <w:webHidden/>
-              </w:rPr>
-              <w:tab/>
-            </w:r>
-            <w:r>
-              <w:rPr>
-                <w:noProof/>
-                <w:webHidden/>
-              </w:rPr>
-              <w:fldChar w:fldCharType="begin"/>
-            </w:r>
-            <w:r>
-              <w:rPr>
-                <w:noProof/>
-                <w:webHidden/>
-              </w:rPr>
-              <w:instrText xml:space="preserve"> PAGEREF _Toc348264410 \h </w:instrText>
-            </w:r>
-            <w:r>
-              <w:rPr>
-                <w:noProof/>
-                <w:webHidden/>
-              </w:rPr>
-            </w:r>
-            <w:r>
-              <w:rPr>
-                <w:noProof/>
-                <w:webHidden/>
-              </w:rPr>
-              <w:fldChar w:fldCharType="separate"/>
-            </w:r>
-            <w:r>
-              <w:rPr>
-                <w:noProof/>
-                <w:webHidden/>
-              </w:rPr>
-              <w:t>6</w:t>
-            </w:r>
-            <w:r>
-              <w:rPr>
-                <w:noProof/>
-                <w:webHidden/>
-              </w:rPr>
-              <w:fldChar w:fldCharType="end"/>
-            </w:r>
-          </w:hyperlink>
-        </w:p>
-        <w:p>
-          <w:r>
-            <w:fldChar w:fldCharType="end"/>
-          </w:r>
-        </w:p>
-      </w:sdtContent>
-    </w:sdt>
-    <w:p>
-      <w:pPr>
-        <w:rPr>
-          <w:rFonts w:asciiTheme="majorHAnsi" w:hAnsiTheme="majorHAnsi"/>
-          <w:szCs w:val="24"/>
-        </w:rPr>
-      </w:pPr>
-    </w:p>
-    <w:p>
-      <w:pPr>
-        <w:rPr>
-          <w:rFonts w:asciiTheme="majorHAnsi" w:hAnsiTheme="majorHAnsi"/>
-          <w:szCs w:val="24"/>
-        </w:rPr>
-      </w:pPr>
+    </w:p>
+    <w:p>
+      <w:pPr>
+        <w:jc w:val="center"/>
+        <w:rPr>
+          <w:szCs w:val="24"/>
+        </w:rPr>
+      </w:pPr>
+    </w:p>
+    <w:p>
+      <w:pPr>
+        <w:rPr>
+          <w:sz w:val="28"/>
+          <w:szCs w:val="28"/>
+        </w:rPr>
+      </w:pPr>
+      <w:r>
+        <w:rPr>
+          <w:sz w:val="28"/>
+          <w:szCs w:val="28"/>
+        </w:rPr>
+        <w:t>DOCUMENTGESCHIEDENIS</w:t>
+      </w:r>
+      <w:r>
+        <w:rPr>
+          <w:sz w:val="28"/>
+          <w:szCs w:val="28"/>
+        </w:rPr>
+        <w:tab/>
+      </w:r>
+      <w:r>
+        <w:rPr>
+          <w:sz w:val="28"/>
+          <w:szCs w:val="28"/>
+        </w:rPr>
+        <w:tab/>
+      </w:r>
+      <w:r>
+        <w:rPr>
+          <w:sz w:val="28"/>
+          <w:szCs w:val="28"/>
+        </w:rPr>
+        <w:tab/>
+      </w:r>
+      <w:r>
+        <w:rPr>
+          <w:sz w:val="28"/>
+          <w:szCs w:val="28"/>
+        </w:rPr>
+        <w:tab/>
+      </w:r>
+      <w:r>
+        <w:rPr>
+          <w:sz w:val="28"/>
+          <w:szCs w:val="28"/>
+        </w:rPr>
+        <w:tab/>
+      </w:r>
+      <w:r>
+        <w:rPr>
+          <w:sz w:val="28"/>
+          <w:szCs w:val="28"/>
+        </w:rPr>
+        <w:tab/>
+      </w:r>
+      <w:r>
+        <w:rPr>
+          <w:sz w:val="28"/>
+          <w:szCs w:val="28"/>
+        </w:rPr>
+        <w:tab/>
+      </w:r>
+      <w:r>
+        <w:rPr>
+          <w:sz w:val="28"/>
+          <w:szCs w:val="28"/>
+        </w:rPr>
+        <w:tab/>
+        <w:t xml:space="preserve">      </w:t>
+      </w:r>
+      <w:r>
+        <w:rPr>
+          <w:sz w:val="28"/>
+          <w:szCs w:val="28"/>
+        </w:rPr>
+        <w:t>3</w:t>
+      </w:r>
+    </w:p>
+    <w:p>
+      <w:pPr>
+        <w:rPr>
+          <w:sz w:val="28"/>
+          <w:szCs w:val="28"/>
+          <w:u w:val="single"/>
+          <w:lang w:val="en-US"/>
+        </w:rPr>
+      </w:pPr>
+      <w:r>
+        <w:rPr>
+          <w:sz w:val="28"/>
+          <w:szCs w:val="28"/>
+          <w:u w:val="single"/>
+          <w:lang w:val="en-US"/>
+        </w:rPr>
+        <w:t>REQUIREMENTS</w:t>
+      </w:r>
+      <w:r>
+        <w:rPr>
+          <w:sz w:val="28"/>
+          <w:szCs w:val="28"/>
+          <w:u w:val="single"/>
+          <w:lang w:val="en-US"/>
+        </w:rPr>
+        <w:tab/>
+      </w:r>
+      <w:r>
+        <w:rPr>
+          <w:sz w:val="28"/>
+          <w:szCs w:val="28"/>
+          <w:u w:val="single"/>
+          <w:lang w:val="en-US"/>
+        </w:rPr>
+        <w:tab/>
+      </w:r>
+      <w:r>
+        <w:rPr>
+          <w:sz w:val="28"/>
+          <w:szCs w:val="28"/>
+          <w:u w:val="single"/>
+          <w:lang w:val="en-US"/>
+        </w:rPr>
+        <w:tab/>
+      </w:r>
+      <w:r>
+        <w:rPr>
+          <w:sz w:val="28"/>
+          <w:szCs w:val="28"/>
+          <w:u w:val="single"/>
+          <w:lang w:val="en-US"/>
+        </w:rPr>
+        <w:tab/>
+      </w:r>
+      <w:r>
+        <w:rPr>
+          <w:sz w:val="28"/>
+          <w:szCs w:val="28"/>
+          <w:u w:val="single"/>
+          <w:lang w:val="en-US"/>
+        </w:rPr>
+        <w:tab/>
+      </w:r>
+      <w:r>
+        <w:rPr>
+          <w:sz w:val="28"/>
+          <w:szCs w:val="28"/>
+          <w:u w:val="single"/>
+          <w:lang w:val="en-US"/>
+        </w:rPr>
+        <w:tab/>
+      </w:r>
+      <w:r>
+        <w:rPr>
+          <w:sz w:val="28"/>
+          <w:szCs w:val="28"/>
+          <w:u w:val="single"/>
+          <w:lang w:val="en-US"/>
+        </w:rPr>
+        <w:tab/>
+      </w:r>
+      <w:r>
+        <w:rPr>
+          <w:sz w:val="28"/>
+          <w:szCs w:val="28"/>
+          <w:u w:val="single"/>
+          <w:lang w:val="en-US"/>
+        </w:rPr>
+        <w:tab/>
+      </w:r>
+      <w:r>
+        <w:rPr>
+          <w:sz w:val="28"/>
+          <w:szCs w:val="28"/>
+          <w:u w:val="single"/>
+          <w:lang w:val="en-US"/>
+        </w:rPr>
+        <w:tab/>
+      </w:r>
+      <w:r>
+        <w:rPr>
+          <w:sz w:val="28"/>
+          <w:szCs w:val="28"/>
+          <w:u w:val="single"/>
+          <w:lang w:val="en-US"/>
+        </w:rPr>
+        <w:tab/>
+        <w:t xml:space="preserve">      </w:t>
+      </w:r>
+      <w:r>
+        <w:rPr>
+          <w:sz w:val="28"/>
+          <w:szCs w:val="28"/>
+          <w:u w:val="single"/>
+          <w:lang w:val="en-US"/>
+        </w:rPr>
+        <w:t>4</w:t>
+      </w:r>
+    </w:p>
+    <w:p>
+      <w:pPr>
+        <w:rPr>
+          <w:szCs w:val="24"/>
+          <w:lang w:val="en-US"/>
+        </w:rPr>
+      </w:pPr>
+      <w:r>
+        <w:rPr>
+          <w:sz w:val="28"/>
+          <w:szCs w:val="28"/>
+          <w:lang w:val="en-US"/>
+        </w:rPr>
+        <w:tab/>
+      </w:r>
+      <w:r>
+        <w:rPr>
+          <w:szCs w:val="24"/>
+          <w:lang w:val="en-US"/>
+        </w:rPr>
+        <w:t>COMPETITIE</w:t>
+      </w:r>
+      <w:r>
+        <w:rPr>
+          <w:szCs w:val="24"/>
+          <w:lang w:val="en-US"/>
+        </w:rPr>
+        <w:tab/>
+      </w:r>
+      <w:r>
+        <w:rPr>
+          <w:szCs w:val="24"/>
+          <w:lang w:val="en-US"/>
+        </w:rPr>
+        <w:tab/>
+      </w:r>
+      <w:r>
+        <w:rPr>
+          <w:szCs w:val="24"/>
+          <w:lang w:val="en-US"/>
+        </w:rPr>
+        <w:tab/>
+      </w:r>
+      <w:r>
+        <w:rPr>
+          <w:szCs w:val="24"/>
+          <w:lang w:val="en-US"/>
+        </w:rPr>
+        <w:tab/>
+      </w:r>
+      <w:r>
+        <w:rPr>
+          <w:szCs w:val="24"/>
+          <w:lang w:val="en-US"/>
+        </w:rPr>
+        <w:tab/>
+      </w:r>
+      <w:r>
+        <w:rPr>
+          <w:szCs w:val="24"/>
+          <w:lang w:val="en-US"/>
+        </w:rPr>
+        <w:tab/>
+      </w:r>
+      <w:r>
+        <w:rPr>
+          <w:szCs w:val="24"/>
+          <w:lang w:val="en-US"/>
+        </w:rPr>
+        <w:tab/>
+      </w:r>
+      <w:r>
+        <w:rPr>
+          <w:szCs w:val="24"/>
+          <w:lang w:val="en-US"/>
+        </w:rPr>
+        <w:tab/>
+      </w:r>
+      <w:r>
+        <w:rPr>
+          <w:szCs w:val="24"/>
+          <w:lang w:val="en-US"/>
+        </w:rPr>
+        <w:tab/>
+      </w:r>
+      <w:r>
+        <w:rPr>
+          <w:szCs w:val="24"/>
+          <w:lang w:val="en-US"/>
+        </w:rPr>
+        <w:tab/>
+        <w:t xml:space="preserve">       4</w:t>
+      </w:r>
+    </w:p>
+    <w:p>
+      <w:pPr>
+        <w:rPr>
+          <w:szCs w:val="24"/>
+          <w:lang w:val="en-US"/>
+        </w:rPr>
+      </w:pPr>
+      <w:r>
+        <w:rPr>
+          <w:szCs w:val="24"/>
+          <w:lang w:val="en-US"/>
+        </w:rPr>
+        <w:tab/>
+      </w:r>
+      <w:r>
+        <w:rPr>
+          <w:szCs w:val="24"/>
+          <w:lang w:val="en-US"/>
+        </w:rPr>
+        <w:t>SPEL</w:t>
+      </w:r>
+      <w:r>
+        <w:rPr>
+          <w:szCs w:val="24"/>
+          <w:lang w:val="en-US"/>
+        </w:rPr>
+        <w:tab/>
+      </w:r>
+      <w:r>
+        <w:rPr>
+          <w:szCs w:val="24"/>
+          <w:lang w:val="en-US"/>
+        </w:rPr>
+        <w:tab/>
+      </w:r>
+      <w:r>
+        <w:rPr>
+          <w:szCs w:val="24"/>
+          <w:lang w:val="en-US"/>
+        </w:rPr>
+        <w:tab/>
+      </w:r>
+      <w:r>
+        <w:rPr>
+          <w:szCs w:val="24"/>
+          <w:lang w:val="en-US"/>
+        </w:rPr>
+        <w:tab/>
+      </w:r>
+      <w:r>
+        <w:rPr>
+          <w:szCs w:val="24"/>
+          <w:lang w:val="en-US"/>
+        </w:rPr>
+        <w:tab/>
+      </w:r>
+      <w:r>
+        <w:rPr>
+          <w:szCs w:val="24"/>
+          <w:lang w:val="en-US"/>
+        </w:rPr>
+        <w:tab/>
+      </w:r>
+      <w:r>
+        <w:rPr>
+          <w:szCs w:val="24"/>
+          <w:lang w:val="en-US"/>
+        </w:rPr>
+        <w:tab/>
+      </w:r>
+      <w:r>
+        <w:rPr>
+          <w:szCs w:val="24"/>
+          <w:lang w:val="en-US"/>
+        </w:rPr>
+        <w:tab/>
+      </w:r>
+      <w:r>
+        <w:rPr>
+          <w:szCs w:val="24"/>
+          <w:lang w:val="en-US"/>
+        </w:rPr>
+        <w:tab/>
+      </w:r>
+      <w:r>
+        <w:rPr>
+          <w:szCs w:val="24"/>
+          <w:lang w:val="en-US"/>
+        </w:rPr>
+        <w:tab/>
+      </w:r>
+      <w:r>
+        <w:rPr>
+          <w:szCs w:val="24"/>
+          <w:lang w:val="en-US"/>
+        </w:rPr>
+        <w:tab/>
+        <w:t xml:space="preserve">       </w:t>
+      </w:r>
+      <w:r>
+        <w:rPr>
+          <w:szCs w:val="24"/>
+          <w:lang w:val="en-US"/>
+        </w:rPr>
+        <w:t>5</w:t>
+      </w:r>
+    </w:p>
+    <w:p>
+      <w:pPr>
+        <w:rPr>
+          <w:szCs w:val="24"/>
+          <w:lang w:val="en-US"/>
+        </w:rPr>
+      </w:pPr>
+      <w:r>
+        <w:rPr>
+          <w:szCs w:val="24"/>
+          <w:lang w:val="en-US"/>
+        </w:rPr>
+        <w:tab/>
+        <w:t>ADMINISTRATOR</w:t>
+      </w:r>
+      <w:r>
+        <w:rPr>
+          <w:szCs w:val="24"/>
+          <w:lang w:val="en-US"/>
+        </w:rPr>
+        <w:tab/>
+      </w:r>
+      <w:r>
+        <w:rPr>
+          <w:szCs w:val="24"/>
+          <w:lang w:val="en-US"/>
+        </w:rPr>
+        <w:tab/>
+      </w:r>
+      <w:r>
+        <w:rPr>
+          <w:szCs w:val="24"/>
+          <w:lang w:val="en-US"/>
+        </w:rPr>
+        <w:tab/>
+      </w:r>
+      <w:r>
+        <w:rPr>
+          <w:szCs w:val="24"/>
+          <w:lang w:val="en-US"/>
+        </w:rPr>
+        <w:tab/>
+      </w:r>
+      <w:r>
+        <w:rPr>
+          <w:szCs w:val="24"/>
+          <w:lang w:val="en-US"/>
+        </w:rPr>
+        <w:tab/>
+      </w:r>
+      <w:r>
+        <w:rPr>
+          <w:szCs w:val="24"/>
+          <w:lang w:val="en-US"/>
+        </w:rPr>
+        <w:tab/>
+      </w:r>
+      <w:r>
+        <w:rPr>
+          <w:szCs w:val="24"/>
+          <w:lang w:val="en-US"/>
+        </w:rPr>
+        <w:tab/>
+      </w:r>
+      <w:r>
+        <w:rPr>
+          <w:szCs w:val="24"/>
+          <w:lang w:val="en-US"/>
+        </w:rPr>
+        <w:tab/>
+      </w:r>
+      <w:r>
+        <w:rPr>
+          <w:szCs w:val="24"/>
+          <w:lang w:val="en-US"/>
+        </w:rPr>
+        <w:tab/>
+        <w:t xml:space="preserve">       </w:t>
+      </w:r>
+      <w:r>
+        <w:rPr>
+          <w:szCs w:val="24"/>
+          <w:lang w:val="en-US"/>
+        </w:rPr>
+        <w:t>6</w:t>
+      </w:r>
+    </w:p>
+    <w:p>
+      <w:r>
+        <w:rPr>
+          <w:szCs w:val="24"/>
+          <w:lang w:val="en-US"/>
+        </w:rPr>
+        <w:tab/>
+      </w:r>
     </w:p>
     <w:p/>
     <w:p>
       <w:pPr>
+        <w:rPr>
+          <w:szCs w:val="24"/>
+        </w:rPr>
+      </w:pPr>
+    </w:p>
+    <w:p>
+      <w:pPr>
+        <w:rPr>
+          <w:szCs w:val="24"/>
+        </w:rPr>
+      </w:pPr>
+    </w:p>
+    <w:p/>
+    <w:p>
+      <w:pPr>
         <w:jc w:val="center"/>
         <w:rPr>
-          <w:rFonts w:asciiTheme="majorHAnsi" w:hAnsiTheme="majorHAnsi"/>
           <w:sz w:val="52"/>
           <w:szCs w:val="52"/>
         </w:rPr>
@@ -835,14 +875,12 @@
           <w:tab w:val="left" w:pos="870"/>
         </w:tabs>
         <w:rPr>
-          <w:rFonts w:asciiTheme="majorHAnsi" w:hAnsiTheme="majorHAnsi"/>
           <w:sz w:val="52"/>
           <w:szCs w:val="52"/>
         </w:rPr>
       </w:pPr>
       <w:r>
         <w:rPr>
-          <w:rFonts w:asciiTheme="majorHAnsi" w:hAnsiTheme="majorHAnsi"/>
           <w:sz w:val="52"/>
           <w:szCs w:val="52"/>
         </w:rPr>
@@ -853,7 +891,6 @@
       <w:pPr>
         <w:jc w:val="center"/>
         <w:rPr>
-          <w:rFonts w:asciiTheme="majorHAnsi" w:hAnsiTheme="majorHAnsi"/>
           <w:sz w:val="52"/>
           <w:szCs w:val="52"/>
         </w:rPr>
@@ -863,7 +900,6 @@
       <w:pPr>
         <w:jc w:val="center"/>
         <w:rPr>
-          <w:rFonts w:asciiTheme="majorHAnsi" w:hAnsiTheme="majorHAnsi"/>
           <w:sz w:val="52"/>
           <w:szCs w:val="52"/>
         </w:rPr>
@@ -873,7 +909,6 @@
       <w:pPr>
         <w:jc w:val="center"/>
         <w:rPr>
-          <w:rFonts w:asciiTheme="majorHAnsi" w:hAnsiTheme="majorHAnsi"/>
           <w:sz w:val="52"/>
           <w:szCs w:val="52"/>
         </w:rPr>
@@ -883,7 +918,6 @@
       <w:pPr>
         <w:jc w:val="center"/>
         <w:rPr>
-          <w:rFonts w:asciiTheme="majorHAnsi" w:hAnsiTheme="majorHAnsi"/>
           <w:sz w:val="52"/>
           <w:szCs w:val="52"/>
         </w:rPr>
@@ -893,7 +927,6 @@
       <w:pPr>
         <w:jc w:val="center"/>
         <w:rPr>
-          <w:rFonts w:asciiTheme="majorHAnsi" w:hAnsiTheme="majorHAnsi"/>
           <w:sz w:val="52"/>
           <w:szCs w:val="52"/>
         </w:rPr>
@@ -901,7 +934,7 @@
     </w:p>
     <w:p>
       <w:pPr>
-        <w:pStyle w:val="Kop1"/>
+        <w:pStyle w:val="Heading1"/>
         <w:rPr>
           <w:rFonts w:eastAsiaTheme="minorHAnsi" w:cstheme="minorBidi"/>
           <w:bCs w:val="0"/>
@@ -909,27 +942,18 @@
         </w:rPr>
       </w:pPr>
     </w:p>
-    <w:p>
-      <w:pPr>
-        <w:pStyle w:val="Kop1"/>
-        <w:rPr>
-          <w:rFonts w:eastAsiaTheme="minorHAnsi" w:cstheme="minorBidi"/>
-          <w:bCs w:val="0"/>
-          <w:szCs w:val="52"/>
-        </w:rPr>
-      </w:pPr>
-    </w:p>
     <w:p/>
     <w:p/>
     <w:p>
       <w:pPr>
-        <w:pStyle w:val="Kop1"/>
-      </w:pPr>
-      <w:bookmarkStart w:id="2" w:name="_Toc348264406"/>
-      <w:r>
+        <w:pStyle w:val="Heading1"/>
+      </w:pPr>
+      <w:bookmarkStart w:id="0" w:name="_Toc348264406"/>
+      <w:r>
+        <w:lastRenderedPageBreak/>
         <w:t>DOCUMENTGESCHIEDENIS</w:t>
       </w:r>
-      <w:bookmarkEnd w:id="2"/>
+      <w:bookmarkEnd w:id="0"/>
     </w:p>
     <w:p/>
     <w:p>
@@ -946,7 +970,7 @@
           <w:szCs w:val="28"/>
           <w:u w:val="single"/>
         </w:rPr>
-        <w:t>VERSIE 1</w:t>
+        <w:t xml:space="preserve">VERSIE </w:t>
       </w:r>
       <w:r>
         <w:rPr>
@@ -954,7 +978,7 @@
           <w:szCs w:val="28"/>
           <w:u w:val="single"/>
         </w:rPr>
-        <w:tab/>
+        <w:t>2</w:t>
       </w:r>
       <w:r>
         <w:rPr>
@@ -1027,7 +1051,6 @@
           <w:u w:val="single"/>
         </w:rPr>
         <w:tab/>
-        <w:t xml:space="preserve">    </w:t>
       </w:r>
       <w:r>
         <w:rPr>
@@ -1035,7 +1058,8 @@
           <w:szCs w:val="28"/>
           <w:u w:val="single"/>
         </w:rPr>
-        <w:t>9</w:t>
+        <w:tab/>
+        <w:t xml:space="preserve"> 21</w:t>
       </w:r>
       <w:r>
         <w:rPr>
@@ -1048,7 +1072,7 @@
     </w:p>
     <w:p>
       <w:pPr>
-        <w:pStyle w:val="Lijstalinea"/>
+        <w:pStyle w:val="ListParagraph"/>
         <w:numPr>
           <w:ilvl w:val="0"/>
           <w:numId w:val="2"/>
@@ -1061,6 +1085,157 @@
         <w:rPr>
           <w:szCs w:val="24"/>
         </w:rPr>
+        <w:t>REQUIREMENT NUMMERS GECORRIGEERD</w:t>
+      </w:r>
+    </w:p>
+    <w:p>
+      <w:pPr>
+        <w:pStyle w:val="ListParagraph"/>
+        <w:numPr>
+          <w:ilvl w:val="0"/>
+          <w:numId w:val="2"/>
+        </w:numPr>
+        <w:rPr>
+          <w:szCs w:val="24"/>
+        </w:rPr>
+      </w:pPr>
+      <w:r>
+        <w:rPr>
+          <w:szCs w:val="24"/>
+        </w:rPr>
+        <w:t>LAYOUT AANGEPAST</w:t>
+      </w:r>
+    </w:p>
+    <w:p>
+      <w:pPr>
+        <w:rPr>
+          <w:sz w:val="28"/>
+          <w:szCs w:val="28"/>
+          <w:u w:val="single"/>
+        </w:rPr>
+      </w:pPr>
+    </w:p>
+    <w:p>
+      <w:pPr>
+        <w:rPr>
+          <w:sz w:val="28"/>
+          <w:szCs w:val="28"/>
+          <w:u w:val="single"/>
+        </w:rPr>
+      </w:pPr>
+      <w:r>
+        <w:rPr>
+          <w:sz w:val="28"/>
+          <w:szCs w:val="28"/>
+          <w:u w:val="single"/>
+        </w:rPr>
+        <w:t>VERSIE 1</w:t>
+      </w:r>
+      <w:r>
+        <w:rPr>
+          <w:sz w:val="28"/>
+          <w:szCs w:val="28"/>
+          <w:u w:val="single"/>
+        </w:rPr>
+        <w:tab/>
+      </w:r>
+      <w:r>
+        <w:rPr>
+          <w:sz w:val="28"/>
+          <w:szCs w:val="28"/>
+          <w:u w:val="single"/>
+        </w:rPr>
+        <w:tab/>
+      </w:r>
+      <w:r>
+        <w:rPr>
+          <w:sz w:val="28"/>
+          <w:szCs w:val="28"/>
+          <w:u w:val="single"/>
+        </w:rPr>
+        <w:tab/>
+      </w:r>
+      <w:r>
+        <w:rPr>
+          <w:sz w:val="28"/>
+          <w:szCs w:val="28"/>
+          <w:u w:val="single"/>
+        </w:rPr>
+        <w:tab/>
+      </w:r>
+      <w:r>
+        <w:rPr>
+          <w:sz w:val="28"/>
+          <w:szCs w:val="28"/>
+          <w:u w:val="single"/>
+        </w:rPr>
+        <w:tab/>
+      </w:r>
+      <w:r>
+        <w:rPr>
+          <w:sz w:val="28"/>
+          <w:szCs w:val="28"/>
+          <w:u w:val="single"/>
+        </w:rPr>
+        <w:tab/>
+      </w:r>
+      <w:r>
+        <w:rPr>
+          <w:sz w:val="28"/>
+          <w:szCs w:val="28"/>
+          <w:u w:val="single"/>
+        </w:rPr>
+        <w:tab/>
+      </w:r>
+      <w:r>
+        <w:rPr>
+          <w:sz w:val="28"/>
+          <w:szCs w:val="28"/>
+          <w:u w:val="single"/>
+        </w:rPr>
+        <w:tab/>
+      </w:r>
+      <w:r>
+        <w:rPr>
+          <w:sz w:val="28"/>
+          <w:szCs w:val="28"/>
+          <w:u w:val="single"/>
+        </w:rPr>
+        <w:tab/>
+      </w:r>
+      <w:r>
+        <w:rPr>
+          <w:sz w:val="28"/>
+          <w:szCs w:val="28"/>
+          <w:u w:val="single"/>
+        </w:rPr>
+        <w:tab/>
+        <w:t xml:space="preserve"> 14</w:t>
+      </w:r>
+      <w:r>
+        <w:rPr>
+          <w:sz w:val="28"/>
+          <w:szCs w:val="28"/>
+          <w:u w:val="single"/>
+        </w:rPr>
+        <w:t>-2-2013</w:t>
+      </w:r>
+    </w:p>
+    <w:p>
+      <w:pPr>
+        <w:pStyle w:val="ListParagraph"/>
+        <w:numPr>
+          <w:ilvl w:val="0"/>
+          <w:numId w:val="2"/>
+        </w:numPr>
+        <w:rPr>
+          <w:szCs w:val="24"/>
+        </w:rPr>
+      </w:pPr>
+      <w:r>
+        <w:rPr>
+          <w:szCs w:val="24"/>
+        </w:rPr>
         <w:t>EERSTE VERSIE</w:t>
       </w:r>
     </w:p>
@@ -1070,7 +1245,7 @@
       <w:pPr>
         <w:spacing w:after="200" w:line="276" w:lineRule="auto"/>
         <w:rPr>
-          <w:rFonts w:asciiTheme="majorHAnsi" w:eastAsiaTheme="majorEastAsia" w:hAnsiTheme="majorHAnsi" w:cstheme="majorBidi"/>
+          <w:rFonts w:eastAsiaTheme="majorEastAsia" w:cstheme="majorBidi"/>
           <w:bCs/>
           <w:sz w:val="52"/>
           <w:szCs w:val="28"/>
@@ -1082,9 +1257,9 @@
     </w:p>
     <w:p>
       <w:pPr>
-        <w:pStyle w:val="Kop1"/>
-      </w:pPr>
-      <w:bookmarkStart w:id="3" w:name="_Toc348264407"/>
+        <w:pStyle w:val="Heading1"/>
+      </w:pPr>
+      <w:bookmarkStart w:id="1" w:name="_Toc348264407"/>
       <w:r>
         <w:lastRenderedPageBreak/>
         <w:t>R</w:t>
@@ -1092,18 +1267,18 @@
       <w:r>
         <w:t>EQUIREMENTS</w:t>
       </w:r>
-      <w:bookmarkEnd w:id="3"/>
+      <w:bookmarkEnd w:id="1"/>
     </w:p>
     <w:p/>
     <w:p>
       <w:pPr>
-        <w:pStyle w:val="Kop2"/>
-      </w:pPr>
-      <w:bookmarkStart w:id="4" w:name="_Toc348264408"/>
+        <w:pStyle w:val="Heading2"/>
+      </w:pPr>
+      <w:bookmarkStart w:id="2" w:name="_Toc348264408"/>
       <w:r>
         <w:t>COMPETITIE</w:t>
       </w:r>
-      <w:bookmarkEnd w:id="4"/>
+      <w:bookmarkEnd w:id="2"/>
     </w:p>
     <w:p>
       <w:pPr>
@@ -1116,7 +1291,7 @@
     <w:p>
       <w:pPr>
         <w:rPr>
-          <w:szCs w:val="24"/>
+          <w:b/>
         </w:rPr>
       </w:pPr>
       <w:r>
@@ -1124,30 +1299,17 @@
           <w:szCs w:val="24"/>
         </w:rPr>
         <w:t>De competitie zorgt ervoor dat spelers tegen elkaar kunnen spelen en een positie krijgen in een klassement.</w:t>
-      </w:r>
-    </w:p>
-    <w:p>
-      <w:pPr>
-        <w:rPr>
-          <w:b/>
-        </w:rPr>
-      </w:pPr>
-      <w:r>
-        <w:rPr>
-          <w:b/>
-        </w:rPr>
-        <w:t>Requirements:</w:t>
       </w:r>
     </w:p>
     <w:tbl>
       <w:tblPr>
-        <w:tblStyle w:val="Tabelraster"/>
+        <w:tblStyle w:val="TableGrid"/>
         <w:tblW w:w="0" w:type="auto"/>
-        <w:tblLook w:val="04A0"/>
+        <w:tblLook w:val="04A0" w:firstRow="1" w:lastRow="0" w:firstColumn="1" w:lastColumn="0" w:noHBand="0" w:noVBand="1"/>
       </w:tblPr>
       <w:tblGrid>
-        <w:gridCol w:w="7025"/>
-        <w:gridCol w:w="1588"/>
+        <w:gridCol w:w="7029"/>
+        <w:gridCol w:w="1584"/>
         <w:gridCol w:w="675"/>
       </w:tblGrid>
       <w:tr>
@@ -1225,7 +1387,7 @@
           </w:tcPr>
           <w:p>
             <w:pPr>
-              <w:pStyle w:val="Geenafstand"/>
+              <w:pStyle w:val="NoSpacing"/>
             </w:pPr>
             <w:r>
               <w:t>Spelers moeten elkaar kunnen uitdagen.</w:t>
@@ -1238,7 +1400,7 @@
           </w:tcPr>
           <w:p>
             <w:pPr>
-              <w:pStyle w:val="Geenafstand"/>
+              <w:pStyle w:val="NoSpacing"/>
             </w:pPr>
             <w:r>
               <w:t>Noodzakelijk</w:t>
@@ -1251,7 +1413,7 @@
           </w:tcPr>
           <w:p>
             <w:pPr>
-              <w:pStyle w:val="Geenafstand"/>
+              <w:pStyle w:val="NoSpacing"/>
             </w:pPr>
             <w:r>
               <w:t>1</w:t>
@@ -1266,7 +1428,7 @@
           </w:tcPr>
           <w:p>
             <w:pPr>
-              <w:pStyle w:val="Geenafstand"/>
+              <w:pStyle w:val="NoSpacing"/>
             </w:pPr>
             <w:r>
               <w:t>Spelers moeten elkaars rangen kunnen zien.</w:t>
@@ -1279,7 +1441,7 @@
           </w:tcPr>
           <w:p>
             <w:pPr>
-              <w:pStyle w:val="Geenafstand"/>
+              <w:pStyle w:val="NoSpacing"/>
             </w:pPr>
             <w:r>
               <w:t>Noodzakelijk</w:t>
@@ -1292,7 +1454,7 @@
           </w:tcPr>
           <w:p>
             <w:pPr>
-              <w:pStyle w:val="Geenafstand"/>
+              <w:pStyle w:val="NoSpacing"/>
             </w:pPr>
             <w:r>
               <w:t>2</w:t>
@@ -1307,7 +1469,7 @@
           </w:tcPr>
           <w:p>
             <w:pPr>
-              <w:pStyle w:val="Geenafstand"/>
+              <w:pStyle w:val="NoSpacing"/>
             </w:pPr>
             <w:r>
               <w:t>Spelers moeten een verzoek kunnen afwijzen.</w:t>
@@ -1320,7 +1482,7 @@
           </w:tcPr>
           <w:p>
             <w:pPr>
-              <w:pStyle w:val="Geenafstand"/>
+              <w:pStyle w:val="NoSpacing"/>
             </w:pPr>
             <w:r>
               <w:t>Noodzakelijk</w:t>
@@ -1333,7 +1495,7 @@
           </w:tcPr>
           <w:p>
             <w:pPr>
-              <w:pStyle w:val="Geenafstand"/>
+              <w:pStyle w:val="NoSpacing"/>
             </w:pPr>
             <w:r>
               <w:t>3</w:t>
@@ -1348,7 +1510,7 @@
           </w:tcPr>
           <w:p>
             <w:pPr>
-              <w:pStyle w:val="Geenafstand"/>
+              <w:pStyle w:val="NoSpacing"/>
             </w:pPr>
             <w:r>
               <w:t>Spelers moeten onderling kunnen chatten.</w:t>
@@ -1361,7 +1523,7 @@
           </w:tcPr>
           <w:p>
             <w:pPr>
-              <w:pStyle w:val="Geenafstand"/>
+              <w:pStyle w:val="NoSpacing"/>
             </w:pPr>
             <w:r>
               <w:t>Optioneel</w:t>
@@ -1374,7 +1536,7 @@
           </w:tcPr>
           <w:p>
             <w:pPr>
-              <w:pStyle w:val="Geenafstand"/>
+              <w:pStyle w:val="NoSpacing"/>
             </w:pPr>
             <w:r>
               <w:t>4</w:t>
@@ -1392,7 +1554,7 @@
           </w:tcPr>
           <w:p>
             <w:pPr>
-              <w:pStyle w:val="Geenafstand"/>
+              <w:pStyle w:val="NoSpacing"/>
             </w:pPr>
             <w:r>
               <w:t>Spelers moeten de scores kunnen aflezen.</w:t>
@@ -1405,7 +1567,7 @@
           </w:tcPr>
           <w:p>
             <w:pPr>
-              <w:pStyle w:val="Geenafstand"/>
+              <w:pStyle w:val="NoSpacing"/>
             </w:pPr>
             <w:r>
               <w:t>Noodzakelijk</w:t>
@@ -1418,7 +1580,7 @@
           </w:tcPr>
           <w:p>
             <w:pPr>
-              <w:pStyle w:val="Geenafstand"/>
+              <w:pStyle w:val="NoSpacing"/>
             </w:pPr>
             <w:r>
               <w:t>5</w:t>
@@ -1433,7 +1595,7 @@
           </w:tcPr>
           <w:p>
             <w:pPr>
-              <w:pStyle w:val="Geenafstand"/>
+              <w:pStyle w:val="NoSpacing"/>
             </w:pPr>
             <w:r>
               <w:t>Spelers m</w:t>
@@ -1449,7 +1611,7 @@
           </w:tcPr>
           <w:p>
             <w:pPr>
-              <w:pStyle w:val="Geenafstand"/>
+              <w:pStyle w:val="NoSpacing"/>
             </w:pPr>
             <w:r>
               <w:t>Gewenst</w:t>
@@ -1462,7 +1624,7 @@
           </w:tcPr>
           <w:p>
             <w:pPr>
-              <w:pStyle w:val="Geenafstand"/>
+              <w:pStyle w:val="NoSpacing"/>
             </w:pPr>
             <w:r>
               <w:t>6</w:t>
@@ -1477,7 +1639,7 @@
           </w:tcPr>
           <w:p>
             <w:pPr>
-              <w:pStyle w:val="Geenafstand"/>
+              <w:pStyle w:val="NoSpacing"/>
             </w:pPr>
             <w:r>
               <w:t>Het systeem moet verschillende spelmodes bevatten.</w:t>
@@ -1490,7 +1652,7 @@
           </w:tcPr>
           <w:p>
             <w:pPr>
-              <w:pStyle w:val="Geenafstand"/>
+              <w:pStyle w:val="NoSpacing"/>
             </w:pPr>
             <w:r>
               <w:t>Optioneel</w:t>
@@ -1503,7 +1665,7 @@
           </w:tcPr>
           <w:p>
             <w:pPr>
-              <w:pStyle w:val="Geenafstand"/>
+              <w:pStyle w:val="NoSpacing"/>
             </w:pPr>
             <w:r>
               <w:t>7</w:t>
@@ -1518,7 +1680,7 @@
           </w:tcPr>
           <w:p>
             <w:pPr>
-              <w:pStyle w:val="Geenafstand"/>
+              <w:pStyle w:val="NoSpacing"/>
             </w:pPr>
             <w:r>
               <w:t>Het systeem moet een spelgeschiedenis hebben.</w:t>
@@ -1531,7 +1693,7 @@
           </w:tcPr>
           <w:p>
             <w:pPr>
-              <w:pStyle w:val="Geenafstand"/>
+              <w:pStyle w:val="NoSpacing"/>
             </w:pPr>
             <w:r>
               <w:t>Optioneel</w:t>
@@ -1544,7 +1706,7 @@
           </w:tcPr>
           <w:p>
             <w:pPr>
-              <w:pStyle w:val="Geenafstand"/>
+              <w:pStyle w:val="NoSpacing"/>
             </w:pPr>
             <w:r>
               <w:t>8</w:t>
@@ -1559,7 +1721,7 @@
           </w:tcPr>
           <w:p>
             <w:pPr>
-              <w:pStyle w:val="Geenafstand"/>
+              <w:pStyle w:val="NoSpacing"/>
             </w:pPr>
             <w:r>
               <w:t>Een competitie moet tijdsgebonden zijn.</w:t>
@@ -1572,7 +1734,7 @@
           </w:tcPr>
           <w:p>
             <w:pPr>
-              <w:pStyle w:val="Geenafstand"/>
+              <w:pStyle w:val="NoSpacing"/>
             </w:pPr>
             <w:r>
               <w:t>Optioneel</w:t>
@@ -1585,7 +1747,7 @@
           </w:tcPr>
           <w:p>
             <w:pPr>
-              <w:pStyle w:val="Geenafstand"/>
+              <w:pStyle w:val="NoSpacing"/>
             </w:pPr>
             <w:r>
               <w:t>9</w:t>
@@ -1600,7 +1762,7 @@
           </w:tcPr>
           <w:p>
             <w:pPr>
-              <w:pStyle w:val="Geenafstand"/>
+              <w:pStyle w:val="NoSpacing"/>
             </w:pPr>
             <w:r>
               <w:t>Spelers moeten andere spelers kunnen blokkeren.</w:t>
@@ -1613,7 +1775,7 @@
           </w:tcPr>
           <w:p>
             <w:pPr>
-              <w:pStyle w:val="Geenafstand"/>
+              <w:pStyle w:val="NoSpacing"/>
             </w:pPr>
             <w:r>
               <w:t>Optioneel</w:t>
@@ -1626,7 +1788,7 @@
           </w:tcPr>
           <w:p>
             <w:pPr>
-              <w:pStyle w:val="Geenafstand"/>
+              <w:pStyle w:val="NoSpacing"/>
             </w:pPr>
             <w:r>
               <w:t>10</w:t>
@@ -1641,7 +1803,7 @@
           </w:tcPr>
           <w:p>
             <w:pPr>
-              <w:pStyle w:val="Geenafstand"/>
+              <w:pStyle w:val="NoSpacing"/>
             </w:pPr>
             <w:r>
               <w:t>Een competitie moet minimaal 2 spelers hebben.</w:t>
@@ -1654,7 +1816,7 @@
           </w:tcPr>
           <w:p>
             <w:pPr>
-              <w:pStyle w:val="Geenafstand"/>
+              <w:pStyle w:val="NoSpacing"/>
             </w:pPr>
             <w:r>
               <w:t>Noodzakelijk</w:t>
@@ -1667,7 +1829,7 @@
           </w:tcPr>
           <w:p>
             <w:pPr>
-              <w:pStyle w:val="Geenafstand"/>
+              <w:pStyle w:val="NoSpacing"/>
             </w:pPr>
             <w:r>
               <w:t>11</w:t>
@@ -1682,7 +1844,7 @@
           </w:tcPr>
           <w:p>
             <w:pPr>
-              <w:pStyle w:val="Geenafstand"/>
+              <w:pStyle w:val="NoSpacing"/>
             </w:pPr>
             <w:r>
               <w:t>Spelers moeten zichzelf in een competitie kunnen inschrijven.</w:t>
@@ -1695,7 +1857,7 @@
           </w:tcPr>
           <w:p>
             <w:pPr>
-              <w:pStyle w:val="Geenafstand"/>
+              <w:pStyle w:val="NoSpacing"/>
             </w:pPr>
             <w:r>
               <w:t>Noodzakelijk</w:t>
@@ -1708,7 +1870,7 @@
           </w:tcPr>
           <w:p>
             <w:pPr>
-              <w:pStyle w:val="Geenafstand"/>
+              <w:pStyle w:val="NoSpacing"/>
             </w:pPr>
             <w:r>
               <w:t>12</w:t>
@@ -1720,32 +1882,32 @@
     <w:p/>
     <w:p>
       <w:pPr>
-        <w:pStyle w:val="Kop2"/>
-      </w:pPr>
-    </w:p>
-    <w:p>
-      <w:pPr>
-        <w:pStyle w:val="Kop2"/>
-      </w:pPr>
-    </w:p>
-    <w:p>
-      <w:pPr>
-        <w:pStyle w:val="Kop2"/>
-      </w:pPr>
-    </w:p>
-    <w:p>
-      <w:pPr>
-        <w:pStyle w:val="Kop2"/>
-      </w:pPr>
-    </w:p>
-    <w:p>
-      <w:pPr>
-        <w:pStyle w:val="Kop2"/>
-      </w:pPr>
-    </w:p>
-    <w:p>
-      <w:pPr>
-        <w:pStyle w:val="Kop2"/>
+        <w:pStyle w:val="Heading2"/>
+      </w:pPr>
+    </w:p>
+    <w:p>
+      <w:pPr>
+        <w:pStyle w:val="Heading2"/>
+      </w:pPr>
+    </w:p>
+    <w:p>
+      <w:pPr>
+        <w:pStyle w:val="Heading2"/>
+      </w:pPr>
+    </w:p>
+    <w:p>
+      <w:pPr>
+        <w:pStyle w:val="Heading2"/>
+      </w:pPr>
+    </w:p>
+    <w:p>
+      <w:pPr>
+        <w:pStyle w:val="Heading2"/>
+      </w:pPr>
+    </w:p>
+    <w:p>
+      <w:pPr>
+        <w:pStyle w:val="Heading2"/>
       </w:pPr>
     </w:p>
     <w:p/>
@@ -1753,13 +1915,31 @@
     <w:p/>
     <w:p>
       <w:pPr>
-        <w:pStyle w:val="Kop2"/>
-      </w:pPr>
-      <w:bookmarkStart w:id="5" w:name="_Toc348264409"/>
+        <w:pStyle w:val="Heading2"/>
+        <w:jc w:val="center"/>
+        <w:rPr>
+          <w:sz w:val="52"/>
+          <w:szCs w:val="52"/>
+        </w:rPr>
+      </w:pPr>
+      <w:bookmarkStart w:id="3" w:name="_Toc348264409"/>
+      <w:r>
+        <w:rPr>
+          <w:sz w:val="52"/>
+          <w:szCs w:val="52"/>
+        </w:rPr>
+        <w:lastRenderedPageBreak/>
+        <w:t>REQUIREMENTS</w:t>
+      </w:r>
+    </w:p>
+    <w:p>
+      <w:pPr>
+        <w:pStyle w:val="Heading2"/>
+      </w:pPr>
       <w:r>
         <w:t>SPEL</w:t>
       </w:r>
-      <w:bookmarkEnd w:id="5"/>
+      <w:bookmarkEnd w:id="3"/>
     </w:p>
     <w:p>
       <w:pPr>
@@ -1772,7 +1952,7 @@
     <w:p>
       <w:pPr>
         <w:rPr>
-          <w:szCs w:val="24"/>
+          <w:b/>
         </w:rPr>
       </w:pPr>
       <w:r>
@@ -1792,31 +1972,18 @@
           <w:szCs w:val="24"/>
         </w:rPr>
         <w:t>.</w:t>
-      </w:r>
-    </w:p>
-    <w:p>
-      <w:pPr>
-        <w:rPr>
-          <w:b/>
-        </w:rPr>
-      </w:pPr>
-      <w:r>
-        <w:rPr>
-          <w:b/>
-        </w:rPr>
-        <w:t>Requirements:</w:t>
       </w:r>
     </w:p>
     <w:tbl>
       <w:tblPr>
-        <w:tblStyle w:val="Tabelraster"/>
+        <w:tblStyle w:val="TableGrid"/>
         <w:tblW w:w="0" w:type="auto"/>
-        <w:tblLook w:val="04A0"/>
+        <w:tblLook w:val="04A0" w:firstRow="1" w:lastRow="0" w:firstColumn="1" w:lastColumn="0" w:noHBand="0" w:noVBand="1"/>
       </w:tblPr>
       <w:tblGrid>
-        <w:gridCol w:w="7026"/>
-        <w:gridCol w:w="1588"/>
-        <w:gridCol w:w="674"/>
+        <w:gridCol w:w="7054"/>
+        <w:gridCol w:w="1559"/>
+        <w:gridCol w:w="675"/>
       </w:tblGrid>
       <w:tr>
         <w:trPr>
@@ -1893,7 +2060,7 @@
           </w:tcPr>
           <w:p>
             <w:pPr>
-              <w:pStyle w:val="Geenafstand"/>
+              <w:pStyle w:val="NoSpacing"/>
             </w:pPr>
             <w:r>
               <w:t>Een speler moet nieuwe letters kunnen krijgen wanneer er nog stenen beschikbaar zijn.</w:t>
@@ -1906,7 +2073,7 @@
           </w:tcPr>
           <w:p>
             <w:pPr>
-              <w:pStyle w:val="Geenafstand"/>
+              <w:pStyle w:val="NoSpacing"/>
             </w:pPr>
             <w:r>
               <w:t>Noodzakelijk</w:t>
@@ -1919,7 +2086,7 @@
           </w:tcPr>
           <w:p>
             <w:pPr>
-              <w:pStyle w:val="Geenafstand"/>
+              <w:pStyle w:val="NoSpacing"/>
             </w:pPr>
             <w:r>
               <w:t>1</w:t>
@@ -1937,7 +2104,7 @@
           </w:tcPr>
           <w:p>
             <w:pPr>
-              <w:pStyle w:val="Geenafstand"/>
+              <w:pStyle w:val="NoSpacing"/>
             </w:pPr>
             <w:r>
               <w:t>Een speler moet aan kunnen leggen aan andere stenen op het spelbord.</w:t>
@@ -1950,7 +2117,7 @@
           </w:tcPr>
           <w:p>
             <w:pPr>
-              <w:pStyle w:val="Geenafstand"/>
+              <w:pStyle w:val="NoSpacing"/>
             </w:pPr>
             <w:r>
               <w:t>Noodzakelijk</w:t>
@@ -1963,7 +2130,7 @@
           </w:tcPr>
           <w:p>
             <w:pPr>
-              <w:pStyle w:val="Geenafstand"/>
+              <w:pStyle w:val="NoSpacing"/>
             </w:pPr>
             <w:r>
               <w:t>14</w:t>
@@ -1978,7 +2145,7 @@
           </w:tcPr>
           <w:p>
             <w:pPr>
-              <w:pStyle w:val="Geenafstand"/>
+              <w:pStyle w:val="NoSpacing"/>
             </w:pPr>
             <w:r>
               <w:t>Een speler moet zijn stenen door elkaar kunnen husselen.</w:t>
@@ -1991,7 +2158,7 @@
           </w:tcPr>
           <w:p>
             <w:pPr>
-              <w:pStyle w:val="Geenafstand"/>
+              <w:pStyle w:val="NoSpacing"/>
             </w:pPr>
             <w:r>
               <w:t>Optioneel</w:t>
@@ -2004,7 +2171,7 @@
           </w:tcPr>
           <w:p>
             <w:pPr>
-              <w:pStyle w:val="Geenafstand"/>
+              <w:pStyle w:val="NoSpacing"/>
             </w:pPr>
             <w:r>
               <w:t>15</w:t>
@@ -2019,7 +2186,7 @@
           </w:tcPr>
           <w:p>
             <w:pPr>
-              <w:pStyle w:val="Geenafstand"/>
+              <w:pStyle w:val="NoSpacing"/>
             </w:pPr>
             <w:r>
               <w:t>Een speler moet een woord kunnen doorgeven aan de admin.</w:t>
@@ -2032,7 +2199,7 @@
           </w:tcPr>
           <w:p>
             <w:pPr>
-              <w:pStyle w:val="Geenafstand"/>
+              <w:pStyle w:val="NoSpacing"/>
             </w:pPr>
             <w:r>
               <w:t>Gewenst</w:t>
@@ -2045,7 +2212,7 @@
           </w:tcPr>
           <w:p>
             <w:pPr>
-              <w:pStyle w:val="Geenafstand"/>
+              <w:pStyle w:val="NoSpacing"/>
             </w:pPr>
             <w:r>
               <w:t>16</w:t>
@@ -2060,7 +2227,7 @@
           </w:tcPr>
           <w:p>
             <w:pPr>
-              <w:pStyle w:val="Geenafstand"/>
+              <w:pStyle w:val="NoSpacing"/>
             </w:pPr>
             <w:r>
               <w:t>Een speler moet geen niet bestaande woorden kunnen leggen.</w:t>
@@ -2073,7 +2240,7 @@
           </w:tcPr>
           <w:p>
             <w:pPr>
-              <w:pStyle w:val="Geenafstand"/>
+              <w:pStyle w:val="NoSpacing"/>
             </w:pPr>
             <w:r>
               <w:t>Noodzakelijk</w:t>
@@ -2086,7 +2253,7 @@
           </w:tcPr>
           <w:p>
             <w:pPr>
-              <w:pStyle w:val="Geenafstand"/>
+              <w:pStyle w:val="NoSpacing"/>
             </w:pPr>
             <w:r>
               <w:t>17</w:t>
@@ -2101,7 +2268,7 @@
           </w:tcPr>
           <w:p>
             <w:pPr>
-              <w:pStyle w:val="Geenafstand"/>
+              <w:pStyle w:val="NoSpacing"/>
             </w:pPr>
             <w:r>
               <w:t>Een speler moet woorden kunnen maken.</w:t>
@@ -2114,7 +2281,7 @@
           </w:tcPr>
           <w:p>
             <w:pPr>
-              <w:pStyle w:val="Geenafstand"/>
+              <w:pStyle w:val="NoSpacing"/>
             </w:pPr>
             <w:r>
               <w:t>Noodzakelijk</w:t>
@@ -2127,7 +2294,7 @@
           </w:tcPr>
           <w:p>
             <w:pPr>
-              <w:pStyle w:val="Geenafstand"/>
+              <w:pStyle w:val="NoSpacing"/>
             </w:pPr>
             <w:r>
               <w:t>18</w:t>
@@ -2142,7 +2309,7 @@
           </w:tcPr>
           <w:p>
             <w:pPr>
-              <w:pStyle w:val="Geenafstand"/>
+              <w:pStyle w:val="NoSpacing"/>
             </w:pPr>
             <w:r>
               <w:t>Een speler kan een gelegd woord submitten.</w:t>
@@ -2155,7 +2322,7 @@
           </w:tcPr>
           <w:p>
             <w:pPr>
-              <w:pStyle w:val="Geenafstand"/>
+              <w:pStyle w:val="NoSpacing"/>
             </w:pPr>
             <w:r>
               <w:t>Noodzakelijk</w:t>
@@ -2168,7 +2335,7 @@
           </w:tcPr>
           <w:p>
             <w:pPr>
-              <w:pStyle w:val="Geenafstand"/>
+              <w:pStyle w:val="NoSpacing"/>
             </w:pPr>
             <w:r>
               <w:t>19</w:t>
@@ -2183,7 +2350,7 @@
           </w:tcPr>
           <w:p>
             <w:pPr>
-              <w:pStyle w:val="Geenafstand"/>
+              <w:pStyle w:val="NoSpacing"/>
             </w:pPr>
             <w:r>
               <w:t>Een spelers beurt moet na een gesubmit woord worden beëindigd.</w:t>
@@ -2196,7 +2363,7 @@
           </w:tcPr>
           <w:p>
             <w:pPr>
-              <w:pStyle w:val="Geenafstand"/>
+              <w:pStyle w:val="NoSpacing"/>
             </w:pPr>
             <w:r>
               <w:t>Noodzakelijk</w:t>
@@ -2209,7 +2376,7 @@
           </w:tcPr>
           <w:p>
             <w:pPr>
-              <w:pStyle w:val="Geenafstand"/>
+              <w:pStyle w:val="NoSpacing"/>
             </w:pPr>
             <w:r>
               <w:t>20</w:t>
@@ -2224,7 +2391,7 @@
           </w:tcPr>
           <w:p>
             <w:pPr>
-              <w:pStyle w:val="Geenafstand"/>
+              <w:pStyle w:val="NoSpacing"/>
             </w:pPr>
             <w:r>
               <w:t>Een speler moet kunnen opgeven.</w:t>
@@ -2237,7 +2404,7 @@
           </w:tcPr>
           <w:p>
             <w:pPr>
-              <w:pStyle w:val="Geenafstand"/>
+              <w:pStyle w:val="NoSpacing"/>
             </w:pPr>
             <w:r>
               <w:t>Noodzakelijk</w:t>
@@ -2250,7 +2417,7 @@
           </w:tcPr>
           <w:p>
             <w:pPr>
-              <w:pStyle w:val="Geenafstand"/>
+              <w:pStyle w:val="NoSpacing"/>
             </w:pPr>
             <w:r>
               <w:t>21</w:t>
@@ -2265,7 +2432,7 @@
           </w:tcPr>
           <w:p>
             <w:pPr>
-              <w:pStyle w:val="Geenafstand"/>
+              <w:pStyle w:val="NoSpacing"/>
             </w:pPr>
             <w:r>
               <w:t>Er moet een grafische interface zijn.</w:t>
@@ -2278,7 +2445,7 @@
           </w:tcPr>
           <w:p>
             <w:pPr>
-              <w:pStyle w:val="Geenafstand"/>
+              <w:pStyle w:val="NoSpacing"/>
             </w:pPr>
             <w:r>
               <w:t>Noodzakelijk</w:t>
@@ -2291,7 +2458,7 @@
           </w:tcPr>
           <w:p>
             <w:pPr>
-              <w:pStyle w:val="Geenafstand"/>
+              <w:pStyle w:val="NoSpacing"/>
             </w:pPr>
             <w:r>
               <w:t>22</w:t>
@@ -2306,7 +2473,7 @@
           </w:tcPr>
           <w:p>
             <w:pPr>
-              <w:pStyle w:val="Geenafstand"/>
+              <w:pStyle w:val="NoSpacing"/>
             </w:pPr>
             <w:r>
               <w:t>Een speler moet een gamemode kunnen kiezen waarin de speler wil spelen.</w:t>
@@ -2319,7 +2486,7 @@
           </w:tcPr>
           <w:p>
             <w:pPr>
-              <w:pStyle w:val="Geenafstand"/>
+              <w:pStyle w:val="NoSpacing"/>
             </w:pPr>
             <w:r>
               <w:t>Optioneel</w:t>
@@ -2332,7 +2499,7 @@
           </w:tcPr>
           <w:p>
             <w:pPr>
-              <w:pStyle w:val="Geenafstand"/>
+              <w:pStyle w:val="NoSpacing"/>
             </w:pPr>
             <w:r>
               <w:t>23</w:t>
@@ -2347,7 +2514,7 @@
           </w:tcPr>
           <w:p>
             <w:pPr>
-              <w:pStyle w:val="Geenafstand"/>
+              <w:pStyle w:val="NoSpacing"/>
             </w:pPr>
             <w:r>
               <w:t>Letters moeten random worden verdeeld.</w:t>
@@ -2360,7 +2527,7 @@
           </w:tcPr>
           <w:p>
             <w:pPr>
-              <w:pStyle w:val="Geenafstand"/>
+              <w:pStyle w:val="NoSpacing"/>
             </w:pPr>
             <w:r>
               <w:t>Noodzakelijk</w:t>
@@ -2373,7 +2540,7 @@
           </w:tcPr>
           <w:p>
             <w:pPr>
-              <w:pStyle w:val="Geenafstand"/>
+              <w:pStyle w:val="NoSpacing"/>
             </w:pPr>
             <w:r>
               <w:t>24</w:t>
@@ -2388,7 +2555,7 @@
           </w:tcPr>
           <w:p>
             <w:pPr>
-              <w:pStyle w:val="Geenafstand"/>
+              <w:pStyle w:val="NoSpacing"/>
             </w:pPr>
             <w:r>
               <w:t>Het spel is na 3 keer achter elkaar een beurt overslaan afgelopen.</w:t>
@@ -2401,7 +2568,7 @@
           </w:tcPr>
           <w:p>
             <w:pPr>
-              <w:pStyle w:val="Geenafstand"/>
+              <w:pStyle w:val="NoSpacing"/>
             </w:pPr>
             <w:r>
               <w:t>Noodzakelijk</w:t>
@@ -2414,7 +2581,7 @@
           </w:tcPr>
           <w:p>
             <w:pPr>
-              <w:pStyle w:val="Geenafstand"/>
+              <w:pStyle w:val="NoSpacing"/>
             </w:pPr>
             <w:r>
               <w:t>25</w:t>
@@ -2429,7 +2596,7 @@
           </w:tcPr>
           <w:p>
             <w:pPr>
-              <w:pStyle w:val="Geenafstand"/>
+              <w:pStyle w:val="NoSpacing"/>
             </w:pPr>
             <w:r>
               <w:t>Het systeem moet het aantal punten weergeven die je krijgt voor een woord.</w:t>
@@ -2442,7 +2609,7 @@
           </w:tcPr>
           <w:p>
             <w:pPr>
-              <w:pStyle w:val="Geenafstand"/>
+              <w:pStyle w:val="NoSpacing"/>
             </w:pPr>
             <w:r>
               <w:t>Noodzakelijk</w:t>
@@ -2455,7 +2622,7 @@
           </w:tcPr>
           <w:p>
             <w:pPr>
-              <w:pStyle w:val="Geenafstand"/>
+              <w:pStyle w:val="NoSpacing"/>
             </w:pPr>
             <w:r>
               <w:t>26</w:t>
@@ -2470,7 +2637,7 @@
           </w:tcPr>
           <w:p>
             <w:pPr>
-              <w:pStyle w:val="Geenafstand"/>
+              <w:pStyle w:val="NoSpacing"/>
             </w:pPr>
             <w:r>
               <w:t>De spelers moeten de score van het huidige spel kunnen zien.</w:t>
@@ -2483,7 +2650,7 @@
           </w:tcPr>
           <w:p>
             <w:pPr>
-              <w:pStyle w:val="Geenafstand"/>
+              <w:pStyle w:val="NoSpacing"/>
             </w:pPr>
             <w:r>
               <w:t>Noodzakelijk</w:t>
@@ -2496,7 +2663,7 @@
           </w:tcPr>
           <w:p>
             <w:pPr>
-              <w:pStyle w:val="Geenafstand"/>
+              <w:pStyle w:val="NoSpacing"/>
             </w:pPr>
             <w:r>
               <w:t>27</w:t>
@@ -2511,7 +2678,7 @@
           </w:tcPr>
           <w:p>
             <w:pPr>
-              <w:pStyle w:val="Geenafstand"/>
+              <w:pStyle w:val="NoSpacing"/>
             </w:pPr>
             <w:r>
               <w:t>Gelegde woorden moeten worden goedgekeurd via de database.</w:t>
@@ -2524,7 +2691,7 @@
           </w:tcPr>
           <w:p>
             <w:pPr>
-              <w:pStyle w:val="Geenafstand"/>
+              <w:pStyle w:val="NoSpacing"/>
             </w:pPr>
             <w:r>
               <w:t>Noodzakelijk</w:t>
@@ -2537,7 +2704,7 @@
           </w:tcPr>
           <w:p>
             <w:pPr>
-              <w:pStyle w:val="Geenafstand"/>
+              <w:pStyle w:val="NoSpacing"/>
             </w:pPr>
             <w:r>
               <w:t>28</w:t>
@@ -2548,93 +2715,106 @@
     </w:tbl>
     <w:p>
       <w:pPr>
-        <w:pStyle w:val="Geenafstand"/>
-      </w:pPr>
-    </w:p>
-    <w:p>
-      <w:pPr>
-        <w:pStyle w:val="Geenafstand"/>
-      </w:pPr>
-    </w:p>
-    <w:p>
-      <w:pPr>
-        <w:pStyle w:val="Geenafstand"/>
-      </w:pPr>
-    </w:p>
-    <w:p>
-      <w:pPr>
-        <w:pStyle w:val="Geenafstand"/>
-      </w:pPr>
-    </w:p>
-    <w:p>
-      <w:pPr>
-        <w:pStyle w:val="Geenafstand"/>
-      </w:pPr>
-    </w:p>
-    <w:p>
-      <w:pPr>
-        <w:pStyle w:val="Geenafstand"/>
-      </w:pPr>
-    </w:p>
-    <w:p>
-      <w:pPr>
-        <w:pStyle w:val="Geenafstand"/>
-      </w:pPr>
-    </w:p>
-    <w:p>
-      <w:pPr>
-        <w:pStyle w:val="Geenafstand"/>
-      </w:pPr>
-    </w:p>
-    <w:p>
-      <w:pPr>
-        <w:pStyle w:val="Geenafstand"/>
-      </w:pPr>
-    </w:p>
-    <w:p>
-      <w:pPr>
-        <w:pStyle w:val="Geenafstand"/>
-      </w:pPr>
-    </w:p>
-    <w:p>
-      <w:pPr>
-        <w:pStyle w:val="Geenafstand"/>
-      </w:pPr>
-    </w:p>
-    <w:p>
-      <w:pPr>
-        <w:pStyle w:val="Geenafstand"/>
-      </w:pPr>
-    </w:p>
-    <w:p>
-      <w:pPr>
-        <w:pStyle w:val="Geenafstand"/>
-      </w:pPr>
-    </w:p>
-    <w:p>
-      <w:pPr>
-        <w:pStyle w:val="Geenafstand"/>
-      </w:pPr>
-    </w:p>
-    <w:p>
-      <w:pPr>
-        <w:pStyle w:val="Kop2"/>
-      </w:pPr>
-    </w:p>
-    <w:p>
-      <w:pPr>
-        <w:pStyle w:val="Geenafstand"/>
-      </w:pPr>
-    </w:p>
-    <w:p>
-      <w:pPr>
-        <w:pStyle w:val="Kop2"/>
-      </w:pPr>
-      <w:bookmarkStart w:id="6" w:name="_Toc348264410"/>
+        <w:pStyle w:val="NoSpacing"/>
+      </w:pPr>
+    </w:p>
+    <w:p>
+      <w:pPr>
+        <w:pStyle w:val="NoSpacing"/>
+      </w:pPr>
+    </w:p>
+    <w:p>
+      <w:pPr>
+        <w:pStyle w:val="NoSpacing"/>
+      </w:pPr>
+    </w:p>
+    <w:p>
+      <w:pPr>
+        <w:pStyle w:val="NoSpacing"/>
+      </w:pPr>
+    </w:p>
+    <w:p>
+      <w:pPr>
+        <w:pStyle w:val="NoSpacing"/>
+      </w:pPr>
+    </w:p>
+    <w:p>
+      <w:pPr>
+        <w:pStyle w:val="NoSpacing"/>
+      </w:pPr>
+    </w:p>
+    <w:p>
+      <w:pPr>
+        <w:pStyle w:val="NoSpacing"/>
+      </w:pPr>
+    </w:p>
+    <w:p>
+      <w:pPr>
+        <w:pStyle w:val="NoSpacing"/>
+      </w:pPr>
+    </w:p>
+    <w:p>
+      <w:pPr>
+        <w:pStyle w:val="NoSpacing"/>
+      </w:pPr>
+    </w:p>
+    <w:p>
+      <w:pPr>
+        <w:pStyle w:val="NoSpacing"/>
+      </w:pPr>
+    </w:p>
+    <w:p>
+      <w:pPr>
+        <w:pStyle w:val="NoSpacing"/>
+      </w:pPr>
+    </w:p>
+    <w:p>
+      <w:pPr>
+        <w:pStyle w:val="NoSpacing"/>
+      </w:pPr>
+    </w:p>
+    <w:p>
+      <w:pPr>
+        <w:pStyle w:val="NoSpacing"/>
+      </w:pPr>
+    </w:p>
+    <w:p>
+      <w:pPr>
+        <w:pStyle w:val="NoSpacing"/>
+      </w:pPr>
+    </w:p>
+    <w:p>
+      <w:pPr>
+        <w:pStyle w:val="Heading2"/>
+        <w:jc w:val="center"/>
+        <w:rPr>
+          <w:sz w:val="52"/>
+          <w:szCs w:val="52"/>
+        </w:rPr>
+      </w:pPr>
+      <w:r>
+        <w:rPr>
+          <w:sz w:val="52"/>
+          <w:szCs w:val="52"/>
+        </w:rPr>
+        <w:lastRenderedPageBreak/>
+        <w:t>REQUIREMENTS</w:t>
+      </w:r>
+    </w:p>
+    <w:p>
+      <w:pPr>
+        <w:pStyle w:val="NoSpacing"/>
+      </w:pPr>
+    </w:p>
+    <w:p>
+      <w:pPr>
+        <w:pStyle w:val="Heading2"/>
+      </w:pPr>
+      <w:bookmarkStart w:id="4" w:name="_Toc348264410"/>
       <w:r>
         <w:t>ADMINISTRATOR</w:t>
       </w:r>
-      <w:bookmarkEnd w:id="6"/>
+      <w:bookmarkEnd w:id="4"/>
     </w:p>
     <w:p>
       <w:pPr>
@@ -2647,7 +2827,7 @@
     <w:p>
       <w:pPr>
         <w:rPr>
-          <w:szCs w:val="24"/>
+          <w:b/>
         </w:rPr>
       </w:pPr>
       <w:r>
@@ -2655,31 +2835,18 @@
           <w:szCs w:val="24"/>
         </w:rPr>
         <w:t>De administrator is een gebruiker met extra rechten om het spel aan te kunnen passen wanneer dat nodig is.</w:t>
-      </w:r>
-    </w:p>
-    <w:p>
-      <w:pPr>
-        <w:rPr>
-          <w:b/>
-        </w:rPr>
-      </w:pPr>
-      <w:r>
-        <w:rPr>
-          <w:b/>
-        </w:rPr>
-        <w:t>Requirements:</w:t>
       </w:r>
     </w:p>
     <w:tbl>
       <w:tblPr>
-        <w:tblStyle w:val="Tabelraster"/>
+        <w:tblStyle w:val="TableGrid"/>
         <w:tblW w:w="0" w:type="auto"/>
-        <w:tblLook w:val="04A0"/>
+        <w:tblLook w:val="04A0" w:firstRow="1" w:lastRow="0" w:firstColumn="1" w:lastColumn="0" w:noHBand="0" w:noVBand="1"/>
       </w:tblPr>
       <w:tblGrid>
-        <w:gridCol w:w="7026"/>
-        <w:gridCol w:w="1588"/>
-        <w:gridCol w:w="674"/>
+        <w:gridCol w:w="7054"/>
+        <w:gridCol w:w="1559"/>
+        <w:gridCol w:w="675"/>
       </w:tblGrid>
       <w:tr>
         <w:trPr>
@@ -2756,7 +2923,7 @@
           </w:tcPr>
           <w:p>
             <w:pPr>
-              <w:pStyle w:val="Geenafstand"/>
+              <w:pStyle w:val="NoSpacing"/>
             </w:pPr>
             <w:r>
               <w:t>De woordenlijst moet door de admin beheerd kunnen worden.</w:t>
@@ -2769,7 +2936,7 @@
           </w:tcPr>
           <w:p>
             <w:pPr>
-              <w:pStyle w:val="Geenafstand"/>
+              <w:pStyle w:val="NoSpacing"/>
             </w:pPr>
             <w:r>
               <w:t>Noodzakelijk</w:t>
@@ -2782,7 +2949,7 @@
           </w:tcPr>
           <w:p>
             <w:pPr>
-              <w:pStyle w:val="Geenafstand"/>
+              <w:pStyle w:val="NoSpacing"/>
             </w:pPr>
             <w:r>
               <w:t>29</w:t>
@@ -2797,7 +2964,7 @@
           </w:tcPr>
           <w:p>
             <w:pPr>
-              <w:pStyle w:val="Geenafstand"/>
+              <w:pStyle w:val="NoSpacing"/>
             </w:pPr>
             <w:r>
               <w:t>De admin moet een lijst krijgen van te modererende woorden.</w:t>
@@ -2810,7 +2977,7 @@
           </w:tcPr>
           <w:p>
             <w:pPr>
-              <w:pStyle w:val="Geenafstand"/>
+              <w:pStyle w:val="NoSpacing"/>
             </w:pPr>
             <w:r>
               <w:t>Noodzakelijk</w:t>
@@ -2823,7 +2990,7 @@
           </w:tcPr>
           <w:p>
             <w:pPr>
-              <w:pStyle w:val="Geenafstand"/>
+              <w:pStyle w:val="NoSpacing"/>
             </w:pPr>
             <w:r>
               <w:t>30</w:t>
@@ -2838,7 +3005,7 @@
           </w:tcPr>
           <w:p>
             <w:pPr>
-              <w:pStyle w:val="Geenafstand"/>
+              <w:pStyle w:val="NoSpacing"/>
             </w:pPr>
             <w:r>
               <w:t>De admin moet competities kunnen aanmaken.</w:t>
@@ -2851,7 +3018,7 @@
           </w:tcPr>
           <w:p>
             <w:pPr>
-              <w:pStyle w:val="Geenafstand"/>
+              <w:pStyle w:val="NoSpacing"/>
             </w:pPr>
             <w:r>
               <w:t>Noodzakelijk</w:t>
@@ -2864,7 +3031,7 @@
           </w:tcPr>
           <w:p>
             <w:pPr>
-              <w:pStyle w:val="Geenafstand"/>
+              <w:pStyle w:val="NoSpacing"/>
             </w:pPr>
             <w:r>
               <w:t>3</w:t>
@@ -2882,7 +3049,7 @@
           </w:tcPr>
           <w:p>
             <w:pPr>
-              <w:pStyle w:val="Geenafstand"/>
+              <w:pStyle w:val="NoSpacing"/>
             </w:pPr>
             <w:r>
               <w:t>De admin moet de spelers kunnen beheren.</w:t>
@@ -2895,7 +3062,7 @@
           </w:tcPr>
           <w:p>
             <w:pPr>
-              <w:pStyle w:val="Geenafstand"/>
+              <w:pStyle w:val="NoSpacing"/>
             </w:pPr>
             <w:r>
               <w:t>Noodzakelijk</w:t>
@@ -2908,7 +3075,7 @@
           </w:tcPr>
           <w:p>
             <w:pPr>
-              <w:pStyle w:val="Geenafstand"/>
+              <w:pStyle w:val="NoSpacing"/>
             </w:pPr>
             <w:r>
               <w:t>32</w:t>
@@ -2923,7 +3090,7 @@
           </w:tcPr>
           <w:p>
             <w:pPr>
-              <w:pStyle w:val="Geenafstand"/>
+              <w:pStyle w:val="NoSpacing"/>
             </w:pPr>
             <w:r>
               <w:t>De admin moet competities kunnen beheren.</w:t>
@@ -2936,7 +3103,7 @@
           </w:tcPr>
           <w:p>
             <w:pPr>
-              <w:pStyle w:val="Geenafstand"/>
+              <w:pStyle w:val="NoSpacing"/>
             </w:pPr>
             <w:r>
               <w:t>Noodzakelijk</w:t>
@@ -2949,7 +3116,7 @@
           </w:tcPr>
           <w:p>
             <w:pPr>
-              <w:pStyle w:val="Geenafstand"/>
+              <w:pStyle w:val="NoSpacing"/>
             </w:pPr>
             <w:r>
               <w:t>33</w:t>
@@ -2964,7 +3131,7 @@
           </w:tcPr>
           <w:p>
             <w:pPr>
-              <w:pStyle w:val="Geenafstand"/>
+              <w:pStyle w:val="NoSpacing"/>
             </w:pPr>
             <w:r>
               <w:t>Admin accounts moeten goed worden beveiligd.</w:t>
@@ -2977,7 +3144,7 @@
           </w:tcPr>
           <w:p>
             <w:pPr>
-              <w:pStyle w:val="Geenafstand"/>
+              <w:pStyle w:val="NoSpacing"/>
             </w:pPr>
             <w:r>
               <w:t>Noodzakelijk</w:t>
@@ -2990,7 +3157,7 @@
           </w:tcPr>
           <w:p>
             <w:pPr>
-              <w:pStyle w:val="Geenafstand"/>
+              <w:pStyle w:val="NoSpacing"/>
             </w:pPr>
             <w:r>
               <w:t>34</w:t>
@@ -3005,7 +3172,7 @@
           </w:tcPr>
           <w:p>
             <w:pPr>
-              <w:pStyle w:val="Geenafstand"/>
+              <w:pStyle w:val="NoSpacing"/>
             </w:pPr>
             <w:r>
               <w:t>De admin moet in een competitie kunnen meekijken.</w:t>
@@ -3018,7 +3185,7 @@
           </w:tcPr>
           <w:p>
             <w:pPr>
-              <w:pStyle w:val="Geenafstand"/>
+              <w:pStyle w:val="NoSpacing"/>
             </w:pPr>
             <w:r>
               <w:t>Optioneel</w:t>
@@ -3031,7 +3198,7 @@
           </w:tcPr>
           <w:p>
             <w:pPr>
-              <w:pStyle w:val="Geenafstand"/>
+              <w:pStyle w:val="NoSpacing"/>
             </w:pPr>
             <w:r>
               <w:t>35</w:t>
@@ -3046,7 +3213,7 @@
           </w:tcPr>
           <w:p>
             <w:pPr>
-              <w:pStyle w:val="Geenafstand"/>
+              <w:pStyle w:val="NoSpacing"/>
             </w:pPr>
             <w:r>
               <w:t>De admin moet spelers uit een competitie kunnen verwijderen.</w:t>
@@ -3059,7 +3226,7 @@
           </w:tcPr>
           <w:p>
             <w:pPr>
-              <w:pStyle w:val="Geenafstand"/>
+              <w:pStyle w:val="NoSpacing"/>
             </w:pPr>
             <w:r>
               <w:t>Gewenst</w:t>
@@ -3072,7 +3239,7 @@
           </w:tcPr>
           <w:p>
             <w:pPr>
-              <w:pStyle w:val="Geenafstand"/>
+              <w:pStyle w:val="NoSpacing"/>
             </w:pPr>
             <w:r>
               <w:t>36</w:t>
@@ -3087,7 +3254,7 @@
           </w:tcPr>
           <w:p>
             <w:pPr>
-              <w:pStyle w:val="Geenafstand"/>
+              <w:pStyle w:val="NoSpacing"/>
             </w:pPr>
             <w:r>
               <w:t>De admin moet spelers kunnen bannen.</w:t>
@@ -3100,7 +3267,7 @@
           </w:tcPr>
           <w:p>
             <w:pPr>
-              <w:pStyle w:val="Geenafstand"/>
+              <w:pStyle w:val="NoSpacing"/>
             </w:pPr>
             <w:r>
               <w:t>Gewenst</w:t>
@@ -3113,7 +3280,7 @@
           </w:tcPr>
           <w:p>
             <w:pPr>
-              <w:pStyle w:val="Geenafstand"/>
+              <w:pStyle w:val="NoSpacing"/>
             </w:pPr>
             <w:r>
               <w:t>37</w:t>
@@ -3128,7 +3295,7 @@
           </w:tcPr>
           <w:p>
             <w:pPr>
-              <w:pStyle w:val="Geenafstand"/>
+              <w:pStyle w:val="NoSpacing"/>
             </w:pPr>
             <w:r>
               <w:t>De admin moet alle letters van een speler kunnen bekijken.</w:t>
@@ -3141,7 +3308,7 @@
           </w:tcPr>
           <w:p>
             <w:pPr>
-              <w:pStyle w:val="Geenafstand"/>
+              <w:pStyle w:val="NoSpacing"/>
             </w:pPr>
             <w:r>
               <w:t>Gewenst</w:t>
@@ -3154,7 +3321,7 @@
           </w:tcPr>
           <w:p>
             <w:pPr>
-              <w:pStyle w:val="Geenafstand"/>
+              <w:pStyle w:val="NoSpacing"/>
             </w:pPr>
             <w:r>
               <w:t>38</w:t>
@@ -3169,7 +3336,7 @@
           </w:tcPr>
           <w:p>
             <w:pPr>
-              <w:pStyle w:val="Geenafstand"/>
+              <w:pStyle w:val="NoSpacing"/>
             </w:pPr>
             <w:r>
               <w:t>De admin moet een lijst kunnen beheren met afgekeurde woorden.</w:t>
@@ -3182,7 +3349,7 @@
           </w:tcPr>
           <w:p>
             <w:pPr>
-              <w:pStyle w:val="Geenafstand"/>
+              <w:pStyle w:val="NoSpacing"/>
             </w:pPr>
             <w:r>
               <w:t>Noodzakelijk</w:t>
@@ -3195,7 +3362,7 @@
           </w:tcPr>
           <w:p>
             <w:pPr>
-              <w:pStyle w:val="Geenafstand"/>
+              <w:pStyle w:val="NoSpacing"/>
             </w:pPr>
             <w:r>
               <w:t>39</w:t>
@@ -3206,8 +3373,10 @@
     </w:tbl>
     <w:p>
       <w:pPr>
-        <w:pStyle w:val="Geenafstand"/>
-      </w:pPr>
+        <w:pStyle w:val="NoSpacing"/>
+      </w:pPr>
+      <w:bookmarkStart w:id="5" w:name="_GoBack"/>
+      <w:bookmarkEnd w:id="5"/>
     </w:p>
     <w:sectPr>
       <w:footerReference w:type="default" r:id="rId8"/>
@@ -3222,7 +3391,7 @@
 </file>
 
 <file path=word/endnotes.xml><?xml version="1.0" encoding="utf-8"?>
-<w:endnotes xmlns:ve="http://schemas.openxmlformats.org/markup-compatibility/2006" xmlns:o="urn:schemas-microsoft-com:office:office" xmlns:r="http://schemas.openxmlformats.org/officeDocument/2006/relationships" xmlns:m="http://schemas.openxmlformats.org/officeDocument/2006/math" xmlns:v="urn:schemas-microsoft-com:vml" xmlns:wp="http://schemas.openxmlformats.org/drawingml/2006/wordprocessingDrawing" xmlns:w10="urn:schemas-microsoft-com:office:word" xmlns:w="http://schemas.openxmlformats.org/wordprocessingml/2006/main" xmlns:wne="http://schemas.microsoft.com/office/word/2006/wordml">
+<w:endnotes xmlns:wpc="http://schemas.microsoft.com/office/word/2010/wordprocessingCanvas" xmlns:mc="http://schemas.openxmlformats.org/markup-compatibility/2006" xmlns:o="urn:schemas-microsoft-com:office:office" xmlns:r="http://schemas.openxmlformats.org/officeDocument/2006/relationships" xmlns:m="http://schemas.openxmlformats.org/officeDocument/2006/math" xmlns:v="urn:schemas-microsoft-com:vml" xmlns:wp14="http://schemas.microsoft.com/office/word/2010/wordprocessingDrawing" xmlns:wp="http://schemas.openxmlformats.org/drawingml/2006/wordprocessingDrawing" xmlns:w10="urn:schemas-microsoft-com:office:word" xmlns:w="http://schemas.openxmlformats.org/wordprocessingml/2006/main" xmlns:w14="http://schemas.microsoft.com/office/word/2010/wordml" xmlns:w15="http://schemas.microsoft.com/office/word/2012/wordml" xmlns:wpg="http://schemas.microsoft.com/office/word/2010/wordprocessingGroup" xmlns:wpi="http://schemas.microsoft.com/office/word/2010/wordprocessingInk" xmlns:wne="http://schemas.microsoft.com/office/word/2006/wordml" xmlns:wps="http://schemas.microsoft.com/office/word/2010/wordprocessingShape" mc:Ignorable="w14 w15 wp14">
   <w:endnote w:type="separator" w:id="-1">
     <w:p>
       <w:pPr>
@@ -3247,42 +3416,65 @@
 </file>
 
 <file path=word/footer1.xml><?xml version="1.0" encoding="utf-8"?>
-<w:ftr xmlns:ve="http://schemas.openxmlformats.org/markup-compatibility/2006" xmlns:o="urn:schemas-microsoft-com:office:office" xmlns:r="http://schemas.openxmlformats.org/officeDocument/2006/relationships" xmlns:m="http://schemas.openxmlformats.org/officeDocument/2006/math" xmlns:v="urn:schemas-microsoft-com:vml" xmlns:wp="http://schemas.openxmlformats.org/drawingml/2006/wordprocessingDrawing" xmlns:w10="urn:schemas-microsoft-com:office:word" xmlns:w="http://schemas.openxmlformats.org/wordprocessingml/2006/main" xmlns:wne="http://schemas.microsoft.com/office/word/2006/wordml">
-  <w:sdt>
-    <w:sdtPr>
-      <w:id w:val="340544070"/>
-      <w:docPartObj>
-        <w:docPartGallery w:val="Page Numbers (Bottom of Page)"/>
-        <w:docPartUnique/>
-      </w:docPartObj>
-    </w:sdtPr>
-    <w:sdtContent>
-      <w:p>
-        <w:pPr>
-          <w:pStyle w:val="Voettekst"/>
-          <w:jc w:val="right"/>
-        </w:pPr>
-        <w:fldSimple w:instr=" PAGE   \* MERGEFORMAT ">
-          <w:r>
-            <w:rPr>
-              <w:noProof/>
-            </w:rPr>
-            <w:t>2</w:t>
-          </w:r>
-        </w:fldSimple>
-      </w:p>
-    </w:sdtContent>
-  </w:sdt>
+<w:ftr xmlns:wpc="http://schemas.microsoft.com/office/word/2010/wordprocessingCanvas" xmlns:mc="http://schemas.openxmlformats.org/markup-compatibility/2006" xmlns:o="urn:schemas-microsoft-com:office:office" xmlns:r="http://schemas.openxmlformats.org/officeDocument/2006/relationships" xmlns:m="http://schemas.openxmlformats.org/officeDocument/2006/math" xmlns:v="urn:schemas-microsoft-com:vml" xmlns:wp14="http://schemas.microsoft.com/office/word/2010/wordprocessingDrawing" xmlns:wp="http://schemas.openxmlformats.org/drawingml/2006/wordprocessingDrawing" xmlns:w10="urn:schemas-microsoft-com:office:word" xmlns:w="http://schemas.openxmlformats.org/wordprocessingml/2006/main" xmlns:w14="http://schemas.microsoft.com/office/word/2010/wordml" xmlns:w15="http://schemas.microsoft.com/office/word/2012/wordml" xmlns:wpg="http://schemas.microsoft.com/office/word/2010/wordprocessingGroup" xmlns:wpi="http://schemas.microsoft.com/office/word/2010/wordprocessingInk" xmlns:wne="http://schemas.microsoft.com/office/word/2006/wordml" xmlns:wps="http://schemas.microsoft.com/office/word/2010/wordprocessingShape" mc:Ignorable="w14 w15 wp14">
   <w:p>
     <w:pPr>
-      <w:pStyle w:val="Voettekst"/>
+      <w:pStyle w:val="Footer"/>
+      <w:jc w:val="right"/>
+    </w:pPr>
+    <w:r>
+      <w:t xml:space="preserve">Pagina </w:t>
+    </w:r>
+    <w:sdt>
+      <w:sdtPr>
+        <w:id w:val="340544070"/>
+        <w:docPartObj>
+          <w:docPartGallery w:val="Page Numbers (Bottom of Page)"/>
+          <w:docPartUnique/>
+        </w:docPartObj>
+      </w:sdtPr>
+      <w:sdtEndPr/>
+      <w:sdtContent>
+        <w:r>
+          <w:fldChar w:fldCharType="begin"/>
+        </w:r>
+        <w:r>
+          <w:instrText xml:space="preserve"> PAGE   \* MERGEFORMAT </w:instrText>
+        </w:r>
+        <w:r>
+          <w:fldChar w:fldCharType="separate"/>
+        </w:r>
+        <w:r>
+          <w:rPr>
+            <w:noProof/>
+          </w:rPr>
+          <w:t>2</w:t>
+        </w:r>
+        <w:r>
+          <w:rPr>
+            <w:noProof/>
+          </w:rPr>
+          <w:fldChar w:fldCharType="end"/>
+        </w:r>
+        <w:r>
+          <w:rPr>
+            <w:noProof/>
+          </w:rPr>
+          <w:t xml:space="preserve"> van 6</w:t>
+        </w:r>
+      </w:sdtContent>
+    </w:sdt>
+  </w:p>
+  <w:p>
+    <w:pPr>
+      <w:pStyle w:val="Footer"/>
     </w:pPr>
   </w:p>
 </w:ftr>
 </file>
 
 <file path=word/footnotes.xml><?xml version="1.0" encoding="utf-8"?>
-<w:footnotes xmlns:ve="http://schemas.openxmlformats.org/markup-compatibility/2006" xmlns:o="urn:schemas-microsoft-com:office:office" xmlns:r="http://schemas.openxmlformats.org/officeDocument/2006/relationships" xmlns:m="http://schemas.openxmlformats.org/officeDocument/2006/math" xmlns:v="urn:schemas-microsoft-com:vml" xmlns:wp="http://schemas.openxmlformats.org/drawingml/2006/wordprocessingDrawing" xmlns:w10="urn:schemas-microsoft-com:office:word" xmlns:w="http://schemas.openxmlformats.org/wordprocessingml/2006/main" xmlns:wne="http://schemas.microsoft.com/office/word/2006/wordml">
+<w:footnotes xmlns:wpc="http://schemas.microsoft.com/office/word/2010/wordprocessingCanvas" xmlns:mc="http://schemas.openxmlformats.org/markup-compatibility/2006" xmlns:o="urn:schemas-microsoft-com:office:office" xmlns:r="http://schemas.openxmlformats.org/officeDocument/2006/relationships" xmlns:m="http://schemas.openxmlformats.org/officeDocument/2006/math" xmlns:v="urn:schemas-microsoft-com:vml" xmlns:wp14="http://schemas.microsoft.com/office/word/2010/wordprocessingDrawing" xmlns:wp="http://schemas.openxmlformats.org/drawingml/2006/wordprocessingDrawing" xmlns:w10="urn:schemas-microsoft-com:office:word" xmlns:w="http://schemas.openxmlformats.org/wordprocessingml/2006/main" xmlns:w14="http://schemas.microsoft.com/office/word/2010/wordml" xmlns:w15="http://schemas.microsoft.com/office/word/2012/wordml" xmlns:wpg="http://schemas.microsoft.com/office/word/2010/wordprocessingGroup" xmlns:wpi="http://schemas.microsoft.com/office/word/2010/wordprocessingInk" xmlns:wne="http://schemas.microsoft.com/office/word/2006/wordml" xmlns:wps="http://schemas.microsoft.com/office/word/2010/wordprocessingShape" mc:Ignorable="w14 w15 wp14">
   <w:footnote w:type="separator" w:id="-1">
     <w:p>
       <w:pPr>
@@ -3307,7 +3499,7 @@
 </file>
 
 <file path=word/numbering.xml><?xml version="1.0" encoding="utf-8"?>
-<w:numbering xmlns:ve="http://schemas.openxmlformats.org/markup-compatibility/2006" xmlns:o="urn:schemas-microsoft-com:office:office" xmlns:r="http://schemas.openxmlformats.org/officeDocument/2006/relationships" xmlns:m="http://schemas.openxmlformats.org/officeDocument/2006/math" xmlns:v="urn:schemas-microsoft-com:vml" xmlns:wp="http://schemas.openxmlformats.org/drawingml/2006/wordprocessingDrawing" xmlns:w10="urn:schemas-microsoft-com:office:word" xmlns:w="http://schemas.openxmlformats.org/wordprocessingml/2006/main" xmlns:wne="http://schemas.microsoft.com/office/word/2006/wordml">
+<w:numbering xmlns:wpc="http://schemas.microsoft.com/office/word/2010/wordprocessingCanvas" xmlns:mc="http://schemas.openxmlformats.org/markup-compatibility/2006" xmlns:o="urn:schemas-microsoft-com:office:office" xmlns:r="http://schemas.openxmlformats.org/officeDocument/2006/relationships" xmlns:m="http://schemas.openxmlformats.org/officeDocument/2006/math" xmlns:v="urn:schemas-microsoft-com:vml" xmlns:wp14="http://schemas.microsoft.com/office/word/2010/wordprocessingDrawing" xmlns:wp="http://schemas.openxmlformats.org/drawingml/2006/wordprocessingDrawing" xmlns:w10="urn:schemas-microsoft-com:office:word" xmlns:w="http://schemas.openxmlformats.org/wordprocessingml/2006/main" xmlns:w14="http://schemas.microsoft.com/office/word/2010/wordml" xmlns:w15="http://schemas.microsoft.com/office/word/2012/wordml" xmlns:wpg="http://schemas.microsoft.com/office/word/2010/wordprocessingGroup" xmlns:wpi="http://schemas.microsoft.com/office/word/2010/wordprocessingInk" xmlns:wne="http://schemas.microsoft.com/office/word/2006/wordml" xmlns:wps="http://schemas.microsoft.com/office/word/2010/wordprocessingShape" mc:Ignorable="w14 w15 wp14">
   <w:abstractNum w:abstractNumId="0">
     <w:nsid w:val="12D0662F"/>
     <w:multiLevelType w:val="hybridMultilevel"/>
@@ -4464,7 +4656,7 @@
 </file>
 
 <file path=word/styles.xml><?xml version="1.0" encoding="utf-8"?>
-<w:styles xmlns:r="http://schemas.openxmlformats.org/officeDocument/2006/relationships" xmlns:w="http://schemas.openxmlformats.org/wordprocessingml/2006/main">
+<w:styles xmlns:mc="http://schemas.openxmlformats.org/markup-compatibility/2006" xmlns:r="http://schemas.openxmlformats.org/officeDocument/2006/relationships" xmlns:w="http://schemas.openxmlformats.org/wordprocessingml/2006/main" xmlns:w14="http://schemas.microsoft.com/office/word/2010/wordml" xmlns:w15="http://schemas.microsoft.com/office/word/2012/wordml" mc:Ignorable="w14 w15">
   <w:docDefaults>
     <w:rPrDefault>
       <w:rPr>
@@ -4480,146 +4672,380 @@
       </w:pPr>
     </w:pPrDefault>
   </w:docDefaults>
-  <w:latentStyles w:defLockedState="0" w:defUIPriority="99" w:defSemiHidden="1" w:defUnhideWhenUsed="1" w:defQFormat="0" w:count="267">
-    <w:lsdException w:name="Normal" w:semiHidden="0" w:uiPriority="0" w:unhideWhenUsed="0" w:qFormat="1"/>
-    <w:lsdException w:name="heading 1" w:semiHidden="0" w:uiPriority="9" w:unhideWhenUsed="0" w:qFormat="1"/>
-    <w:lsdException w:name="heading 2" w:uiPriority="9" w:qFormat="1"/>
-    <w:lsdException w:name="heading 3" w:uiPriority="9" w:qFormat="1"/>
-    <w:lsdException w:name="heading 4" w:uiPriority="9" w:qFormat="1"/>
-    <w:lsdException w:name="heading 5" w:uiPriority="9" w:qFormat="1"/>
-    <w:lsdException w:name="heading 6" w:uiPriority="9" w:qFormat="1"/>
-    <w:lsdException w:name="heading 7" w:uiPriority="9" w:qFormat="1"/>
-    <w:lsdException w:name="heading 8" w:uiPriority="9" w:qFormat="1"/>
-    <w:lsdException w:name="heading 9" w:uiPriority="9" w:qFormat="1"/>
-    <w:lsdException w:name="toc 1" w:uiPriority="39"/>
-    <w:lsdException w:name="toc 2" w:uiPriority="39"/>
-    <w:lsdException w:name="toc 3" w:uiPriority="39"/>
-    <w:lsdException w:name="toc 4" w:uiPriority="39"/>
-    <w:lsdException w:name="toc 5" w:uiPriority="39"/>
-    <w:lsdException w:name="toc 6" w:uiPriority="39"/>
-    <w:lsdException w:name="toc 7" w:uiPriority="39"/>
-    <w:lsdException w:name="toc 8" w:uiPriority="39"/>
-    <w:lsdException w:name="toc 9" w:uiPriority="39"/>
-    <w:lsdException w:name="caption" w:uiPriority="35" w:qFormat="1"/>
-    <w:lsdException w:name="Title" w:semiHidden="0" w:uiPriority="10" w:unhideWhenUsed="0" w:qFormat="1"/>
-    <w:lsdException w:name="Default Paragraph Font" w:uiPriority="1"/>
-    <w:lsdException w:name="Subtitle" w:semiHidden="0" w:uiPriority="11" w:unhideWhenUsed="0" w:qFormat="1"/>
-    <w:lsdException w:name="Strong" w:semiHidden="0" w:uiPriority="22" w:unhideWhenUsed="0" w:qFormat="1"/>
-    <w:lsdException w:name="Emphasis" w:semiHidden="0" w:uiPriority="20" w:unhideWhenUsed="0" w:qFormat="1"/>
-    <w:lsdException w:name="Table Grid" w:semiHidden="0" w:uiPriority="59" w:unhideWhenUsed="0"/>
-    <w:lsdException w:name="Placeholder Text" w:unhideWhenUsed="0"/>
-    <w:lsdException w:name="No Spacing" w:semiHidden="0" w:uiPriority="1" w:unhideWhenUsed="0" w:qFormat="1"/>
-    <w:lsdException w:name="Light Shading" w:semiHidden="0" w:uiPriority="60" w:unhideWhenUsed="0"/>
-    <w:lsdException w:name="Light List" w:semiHidden="0" w:uiPriority="61" w:unhideWhenUsed="0"/>
-    <w:lsdException w:name="Light Grid" w:semiHidden="0" w:uiPriority="62" w:unhideWhenUsed="0"/>
-    <w:lsdException w:name="Medium Shading 1" w:semiHidden="0" w:uiPriority="63" w:unhideWhenUsed="0"/>
-    <w:lsdException w:name="Medium Shading 2" w:semiHidden="0" w:uiPriority="64" w:unhideWhenUsed="0"/>
-    <w:lsdException w:name="Medium List 1" w:semiHidden="0" w:uiPriority="65" w:unhideWhenUsed="0"/>
-    <w:lsdException w:name="Medium List 2" w:semiHidden="0" w:uiPriority="66" w:unhideWhenUsed="0"/>
-    <w:lsdException w:name="Medium Grid 1" w:semiHidden="0" w:uiPriority="67" w:unhideWhenUsed="0"/>
-    <w:lsdException w:name="Medium Grid 2" w:semiHidden="0" w:uiPriority="68" w:unhideWhenUsed="0"/>
-    <w:lsdException w:name="Medium Grid 3" w:semiHidden="0" w:uiPriority="69" w:unhideWhenUsed="0"/>
-    <w:lsdException w:name="Dark List" w:semiHidden="0" w:uiPriority="70" w:unhideWhenUsed="0"/>
-    <w:lsdException w:name="Colorful Shading" w:semiHidden="0" w:uiPriority="71" w:unhideWhenUsed="0"/>
-    <w:lsdException w:name="Colorful List" w:semiHidden="0" w:uiPriority="72" w:unhideWhenUsed="0"/>
-    <w:lsdException w:name="Colorful Grid" w:semiHidden="0" w:uiPriority="73" w:unhideWhenUsed="0"/>
-    <w:lsdException w:name="Light Shading Accent 1" w:semiHidden="0" w:uiPriority="60" w:unhideWhenUsed="0"/>
-    <w:lsdException w:name="Light List Accent 1" w:semiHidden="0" w:uiPriority="61" w:unhideWhenUsed="0"/>
-    <w:lsdException w:name="Light Grid Accent 1" w:semiHidden="0" w:uiPriority="62" w:unhideWhenUsed="0"/>
-    <w:lsdException w:name="Medium Shading 1 Accent 1" w:semiHidden="0" w:uiPriority="63" w:unhideWhenUsed="0"/>
-    <w:lsdException w:name="Medium Shading 2 Accent 1" w:semiHidden="0" w:uiPriority="64" w:unhideWhenUsed="0"/>
-    <w:lsdException w:name="Medium List 1 Accent 1" w:semiHidden="0" w:uiPriority="65" w:unhideWhenUsed="0"/>
-    <w:lsdException w:name="Revision" w:unhideWhenUsed="0"/>
-    <w:lsdException w:name="List Paragraph" w:semiHidden="0" w:uiPriority="34" w:unhideWhenUsed="0" w:qFormat="1"/>
-    <w:lsdException w:name="Quote" w:semiHidden="0" w:uiPriority="29" w:unhideWhenUsed="0" w:qFormat="1"/>
-    <w:lsdException w:name="Intense Quote" w:semiHidden="0" w:uiPriority="30" w:unhideWhenUsed="0" w:qFormat="1"/>
-    <w:lsdException w:name="Medium List 2 Accent 1" w:semiHidden="0" w:uiPriority="66" w:unhideWhenUsed="0"/>
-    <w:lsdException w:name="Medium Grid 1 Accent 1" w:semiHidden="0" w:uiPriority="67" w:unhideWhenUsed="0"/>
-    <w:lsdException w:name="Medium Grid 2 Accent 1" w:semiHidden="0" w:uiPriority="68" w:unhideWhenUsed="0"/>
-    <w:lsdException w:name="Medium Grid 3 Accent 1" w:semiHidden="0" w:uiPriority="69" w:unhideWhenUsed="0"/>
-    <w:lsdException w:name="Dark List Accent 1" w:semiHidden="0" w:uiPriority="70" w:unhideWhenUsed="0"/>
-    <w:lsdException w:name="Colorful Shading Accent 1" w:semiHidden="0" w:uiPriority="71" w:unhideWhenUsed="0"/>
-    <w:lsdException w:name="Colorful List Accent 1" w:semiHidden="0" w:uiPriority="72" w:unhideWhenUsed="0"/>
-    <w:lsdException w:name="Colorful Grid Accent 1" w:semiHidden="0" w:uiPriority="73" w:unhideWhenUsed="0"/>
-    <w:lsdException w:name="Light Shading Accent 2" w:semiHidden="0" w:uiPriority="60" w:unhideWhenUsed="0"/>
-    <w:lsdException w:name="Light List Accent 2" w:semiHidden="0" w:uiPriority="61" w:unhideWhenUsed="0"/>
-    <w:lsdException w:name="Light Grid Accent 2" w:semiHidden="0" w:uiPriority="62" w:unhideWhenUsed="0"/>
-    <w:lsdException w:name="Medium Shading 1 Accent 2" w:semiHidden="0" w:uiPriority="63" w:unhideWhenUsed="0"/>
-    <w:lsdException w:name="Medium Shading 2 Accent 2" w:semiHidden="0" w:uiPriority="64" w:unhideWhenUsed="0"/>
-    <w:lsdException w:name="Medium List 1 Accent 2" w:semiHidden="0" w:uiPriority="65" w:unhideWhenUsed="0"/>
-    <w:lsdException w:name="Medium List 2 Accent 2" w:semiHidden="0" w:uiPriority="66" w:unhideWhenUsed="0"/>
-    <w:lsdException w:name="Medium Grid 1 Accent 2" w:semiHidden="0" w:uiPriority="67" w:unhideWhenUsed="0"/>
-    <w:lsdException w:name="Medium Grid 2 Accent 2" w:semiHidden="0" w:uiPriority="68" w:unhideWhenUsed="0"/>
-    <w:lsdException w:name="Medium Grid 3 Accent 2" w:semiHidden="0" w:uiPriority="69" w:unhideWhenUsed="0"/>
-    <w:lsdException w:name="Dark List Accent 2" w:semiHidden="0" w:uiPriority="70" w:unhideWhenUsed="0"/>
-    <w:lsdException w:name="Colorful Shading Accent 2" w:semiHidden="0" w:uiPriority="71" w:unhideWhenUsed="0"/>
-    <w:lsdException w:name="Colorful List Accent 2" w:semiHidden="0" w:uiPriority="72" w:unhideWhenUsed="0"/>
-    <w:lsdException w:name="Colorful Grid Accent 2" w:semiHidden="0" w:uiPriority="73" w:unhideWhenUsed="0"/>
-    <w:lsdException w:name="Light Shading Accent 3" w:semiHidden="0" w:uiPriority="60" w:unhideWhenUsed="0"/>
-    <w:lsdException w:name="Light List Accent 3" w:semiHidden="0" w:uiPriority="61" w:unhideWhenUsed="0"/>
-    <w:lsdException w:name="Light Grid Accent 3" w:semiHidden="0" w:uiPriority="62" w:unhideWhenUsed="0"/>
-    <w:lsdException w:name="Medium Shading 1 Accent 3" w:semiHidden="0" w:uiPriority="63" w:unhideWhenUsed="0"/>
-    <w:lsdException w:name="Medium Shading 2 Accent 3" w:semiHidden="0" w:uiPriority="64" w:unhideWhenUsed="0"/>
-    <w:lsdException w:name="Medium List 1 Accent 3" w:semiHidden="0" w:uiPriority="65" w:unhideWhenUsed="0"/>
-    <w:lsdException w:name="Medium List 2 Accent 3" w:semiHidden="0" w:uiPriority="66" w:unhideWhenUsed="0"/>
-    <w:lsdException w:name="Medium Grid 1 Accent 3" w:semiHidden="0" w:uiPriority="67" w:unhideWhenUsed="0"/>
-    <w:lsdException w:name="Medium Grid 2 Accent 3" w:semiHidden="0" w:uiPriority="68" w:unhideWhenUsed="0"/>
-    <w:lsdException w:name="Medium Grid 3 Accent 3" w:semiHidden="0" w:uiPriority="69" w:unhideWhenUsed="0"/>
-    <w:lsdException w:name="Dark List Accent 3" w:semiHidden="0" w:uiPriority="70" w:unhideWhenUsed="0"/>
-    <w:lsdException w:name="Colorful Shading Accent 3" w:semiHidden="0" w:uiPriority="71" w:unhideWhenUsed="0"/>
-    <w:lsdException w:name="Colorful List Accent 3" w:semiHidden="0" w:uiPriority="72" w:unhideWhenUsed="0"/>
-    <w:lsdException w:name="Colorful Grid Accent 3" w:semiHidden="0" w:uiPriority="73" w:unhideWhenUsed="0"/>
-    <w:lsdException w:name="Light Shading Accent 4" w:semiHidden="0" w:uiPriority="60" w:unhideWhenUsed="0"/>
-    <w:lsdException w:name="Light List Accent 4" w:semiHidden="0" w:uiPriority="61" w:unhideWhenUsed="0"/>
-    <w:lsdException w:name="Light Grid Accent 4" w:semiHidden="0" w:uiPriority="62" w:unhideWhenUsed="0"/>
-    <w:lsdException w:name="Medium Shading 1 Accent 4" w:semiHidden="0" w:uiPriority="63" w:unhideWhenUsed="0"/>
-    <w:lsdException w:name="Medium Shading 2 Accent 4" w:semiHidden="0" w:uiPriority="64" w:unhideWhenUsed="0"/>
-    <w:lsdException w:name="Medium List 1 Accent 4" w:semiHidden="0" w:uiPriority="65" w:unhideWhenUsed="0"/>
-    <w:lsdException w:name="Medium List 2 Accent 4" w:semiHidden="0" w:uiPriority="66" w:unhideWhenUsed="0"/>
-    <w:lsdException w:name="Medium Grid 1 Accent 4" w:semiHidden="0" w:uiPriority="67" w:unhideWhenUsed="0"/>
-    <w:lsdException w:name="Medium Grid 2 Accent 4" w:semiHidden="0" w:uiPriority="68" w:unhideWhenUsed="0"/>
-    <w:lsdException w:name="Medium Grid 3 Accent 4" w:semiHidden="0" w:uiPriority="69" w:unhideWhenUsed="0"/>
-    <w:lsdException w:name="Dark List Accent 4" w:semiHidden="0" w:uiPriority="70" w:unhideWhenUsed="0"/>
-    <w:lsdException w:name="Colorful Shading Accent 4" w:semiHidden="0" w:uiPriority="71" w:unhideWhenUsed="0"/>
-    <w:lsdException w:name="Colorful List Accent 4" w:semiHidden="0" w:uiPriority="72" w:unhideWhenUsed="0"/>
-    <w:lsdException w:name="Colorful Grid Accent 4" w:semiHidden="0" w:uiPriority="73" w:unhideWhenUsed="0"/>
-    <w:lsdException w:name="Light Shading Accent 5" w:semiHidden="0" w:uiPriority="60" w:unhideWhenUsed="0"/>
-    <w:lsdException w:name="Light List Accent 5" w:semiHidden="0" w:uiPriority="61" w:unhideWhenUsed="0"/>
-    <w:lsdException w:name="Light Grid Accent 5" w:semiHidden="0" w:uiPriority="62" w:unhideWhenUsed="0"/>
-    <w:lsdException w:name="Medium Shading 1 Accent 5" w:semiHidden="0" w:uiPriority="63" w:unhideWhenUsed="0"/>
-    <w:lsdException w:name="Medium Shading 2 Accent 5" w:semiHidden="0" w:uiPriority="64" w:unhideWhenUsed="0"/>
-    <w:lsdException w:name="Medium List 1 Accent 5" w:semiHidden="0" w:uiPriority="65" w:unhideWhenUsed="0"/>
-    <w:lsdException w:name="Medium List 2 Accent 5" w:semiHidden="0" w:uiPriority="66" w:unhideWhenUsed="0"/>
-    <w:lsdException w:name="Medium Grid 1 Accent 5" w:semiHidden="0" w:uiPriority="67" w:unhideWhenUsed="0"/>
-    <w:lsdException w:name="Medium Grid 2 Accent 5" w:semiHidden="0" w:uiPriority="68" w:unhideWhenUsed="0"/>
-    <w:lsdException w:name="Medium Grid 3 Accent 5" w:semiHidden="0" w:uiPriority="69" w:unhideWhenUsed="0"/>
-    <w:lsdException w:name="Dark List Accent 5" w:semiHidden="0" w:uiPriority="70" w:unhideWhenUsed="0"/>
-    <w:lsdException w:name="Colorful Shading Accent 5" w:semiHidden="0" w:uiPriority="71" w:unhideWhenUsed="0"/>
-    <w:lsdException w:name="Colorful List Accent 5" w:semiHidden="0" w:uiPriority="72" w:unhideWhenUsed="0"/>
-    <w:lsdException w:name="Colorful Grid Accent 5" w:semiHidden="0" w:uiPriority="73" w:unhideWhenUsed="0"/>
-    <w:lsdException w:name="Light Shading Accent 6" w:semiHidden="0" w:uiPriority="60" w:unhideWhenUsed="0"/>
-    <w:lsdException w:name="Light List Accent 6" w:semiHidden="0" w:uiPriority="61" w:unhideWhenUsed="0"/>
-    <w:lsdException w:name="Light Grid Accent 6" w:semiHidden="0" w:uiPriority="62" w:unhideWhenUsed="0"/>
-    <w:lsdException w:name="Medium Shading 1 Accent 6" w:semiHidden="0" w:uiPriority="63" w:unhideWhenUsed="0"/>
-    <w:lsdException w:name="Medium Shading 2 Accent 6" w:semiHidden="0" w:uiPriority="64" w:unhideWhenUsed="0"/>
-    <w:lsdException w:name="Medium List 1 Accent 6" w:semiHidden="0" w:uiPriority="65" w:unhideWhenUsed="0"/>
-    <w:lsdException w:name="Medium List 2 Accent 6" w:semiHidden="0" w:uiPriority="66" w:unhideWhenUsed="0"/>
-    <w:lsdException w:name="Medium Grid 1 Accent 6" w:semiHidden="0" w:uiPriority="67" w:unhideWhenUsed="0"/>
-    <w:lsdException w:name="Medium Grid 2 Accent 6" w:semiHidden="0" w:uiPriority="68" w:unhideWhenUsed="0"/>
-    <w:lsdException w:name="Medium Grid 3 Accent 6" w:semiHidden="0" w:uiPriority="69" w:unhideWhenUsed="0"/>
-    <w:lsdException w:name="Dark List Accent 6" w:semiHidden="0" w:uiPriority="70" w:unhideWhenUsed="0"/>
-    <w:lsdException w:name="Colorful Shading Accent 6" w:semiHidden="0" w:uiPriority="71" w:unhideWhenUsed="0"/>
-    <w:lsdException w:name="Colorful List Accent 6" w:semiHidden="0" w:uiPriority="72" w:unhideWhenUsed="0"/>
-    <w:lsdException w:name="Colorful Grid Accent 6" w:semiHidden="0" w:uiPriority="73" w:unhideWhenUsed="0"/>
-    <w:lsdException w:name="Subtle Emphasis" w:semiHidden="0" w:uiPriority="19" w:unhideWhenUsed="0" w:qFormat="1"/>
-    <w:lsdException w:name="Intense Emphasis" w:semiHidden="0" w:uiPriority="21" w:unhideWhenUsed="0" w:qFormat="1"/>
-    <w:lsdException w:name="Subtle Reference" w:semiHidden="0" w:uiPriority="31" w:unhideWhenUsed="0" w:qFormat="1"/>
-    <w:lsdException w:name="Intense Reference" w:semiHidden="0" w:uiPriority="32" w:unhideWhenUsed="0" w:qFormat="1"/>
-    <w:lsdException w:name="Book Title" w:semiHidden="0" w:uiPriority="33" w:unhideWhenUsed="0" w:qFormat="1"/>
-    <w:lsdException w:name="Bibliography" w:uiPriority="37"/>
-    <w:lsdException w:name="TOC Heading" w:uiPriority="39" w:qFormat="1"/>
+  <w:latentStyles w:defLockedState="0" w:defUIPriority="99" w:defSemiHidden="0" w:defUnhideWhenUsed="0" w:defQFormat="0" w:count="371">
+    <w:lsdException w:name="Normal" w:uiPriority="0" w:qFormat="1"/>
+    <w:lsdException w:name="heading 1" w:uiPriority="9" w:qFormat="1"/>
+    <w:lsdException w:name="heading 2" w:semiHidden="1" w:uiPriority="9" w:unhideWhenUsed="1" w:qFormat="1"/>
+    <w:lsdException w:name="heading 3" w:semiHidden="1" w:uiPriority="9" w:unhideWhenUsed="1" w:qFormat="1"/>
+    <w:lsdException w:name="heading 4" w:semiHidden="1" w:uiPriority="9" w:unhideWhenUsed="1" w:qFormat="1"/>
+    <w:lsdException w:name="heading 5" w:semiHidden="1" w:uiPriority="9" w:unhideWhenUsed="1" w:qFormat="1"/>
+    <w:lsdException w:name="heading 6" w:semiHidden="1" w:uiPriority="9" w:unhideWhenUsed="1" w:qFormat="1"/>
+    <w:lsdException w:name="heading 7" w:semiHidden="1" w:uiPriority="9" w:unhideWhenUsed="1" w:qFormat="1"/>
+    <w:lsdException w:name="heading 8" w:semiHidden="1" w:uiPriority="9" w:unhideWhenUsed="1" w:qFormat="1"/>
+    <w:lsdException w:name="heading 9" w:semiHidden="1" w:uiPriority="9" w:unhideWhenUsed="1" w:qFormat="1"/>
+    <w:lsdException w:name="index 1" w:semiHidden="1" w:unhideWhenUsed="1"/>
+    <w:lsdException w:name="index 2" w:semiHidden="1" w:unhideWhenUsed="1"/>
+    <w:lsdException w:name="index 3" w:semiHidden="1" w:unhideWhenUsed="1"/>
+    <w:lsdException w:name="index 4" w:semiHidden="1" w:unhideWhenUsed="1"/>
+    <w:lsdException w:name="index 5" w:semiHidden="1" w:unhideWhenUsed="1"/>
+    <w:lsdException w:name="index 6" w:semiHidden="1" w:unhideWhenUsed="1"/>
+    <w:lsdException w:name="index 7" w:semiHidden="1" w:unhideWhenUsed="1"/>
+    <w:lsdException w:name="index 8" w:semiHidden="1" w:unhideWhenUsed="1"/>
+    <w:lsdException w:name="index 9" w:semiHidden="1" w:unhideWhenUsed="1"/>
+    <w:lsdException w:name="toc 1" w:semiHidden="1" w:uiPriority="39" w:unhideWhenUsed="1"/>
+    <w:lsdException w:name="toc 2" w:semiHidden="1" w:uiPriority="39" w:unhideWhenUsed="1"/>
+    <w:lsdException w:name="toc 3" w:semiHidden="1" w:uiPriority="39" w:unhideWhenUsed="1"/>
+    <w:lsdException w:name="toc 4" w:semiHidden="1" w:uiPriority="39" w:unhideWhenUsed="1"/>
+    <w:lsdException w:name="toc 5" w:semiHidden="1" w:uiPriority="39" w:unhideWhenUsed="1"/>
+    <w:lsdException w:name="toc 6" w:semiHidden="1" w:uiPriority="39" w:unhideWhenUsed="1"/>
+    <w:lsdException w:name="toc 7" w:semiHidden="1" w:uiPriority="39" w:unhideWhenUsed="1"/>
+    <w:lsdException w:name="toc 8" w:semiHidden="1" w:uiPriority="39" w:unhideWhenUsed="1"/>
+    <w:lsdException w:name="toc 9" w:semiHidden="1" w:uiPriority="39" w:unhideWhenUsed="1"/>
+    <w:lsdException w:name="Normal Indent" w:semiHidden="1" w:unhideWhenUsed="1"/>
+    <w:lsdException w:name="footnote text" w:semiHidden="1" w:unhideWhenUsed="1"/>
+    <w:lsdException w:name="annotation text" w:semiHidden="1" w:unhideWhenUsed="1"/>
+    <w:lsdException w:name="header" w:semiHidden="1" w:unhideWhenUsed="1"/>
+    <w:lsdException w:name="footer" w:semiHidden="1" w:unhideWhenUsed="1"/>
+    <w:lsdException w:name="index heading" w:semiHidden="1" w:unhideWhenUsed="1"/>
+    <w:lsdException w:name="caption" w:semiHidden="1" w:uiPriority="35" w:unhideWhenUsed="1" w:qFormat="1"/>
+    <w:lsdException w:name="table of figures" w:semiHidden="1" w:unhideWhenUsed="1"/>
+    <w:lsdException w:name="envelope address" w:semiHidden="1" w:unhideWhenUsed="1"/>
+    <w:lsdException w:name="envelope return" w:semiHidden="1" w:unhideWhenUsed="1"/>
+    <w:lsdException w:name="footnote reference" w:semiHidden="1" w:unhideWhenUsed="1"/>
+    <w:lsdException w:name="annotation reference" w:semiHidden="1" w:unhideWhenUsed="1"/>
+    <w:lsdException w:name="line number" w:semiHidden="1" w:unhideWhenUsed="1"/>
+    <w:lsdException w:name="page number" w:semiHidden="1" w:unhideWhenUsed="1"/>
+    <w:lsdException w:name="endnote reference" w:semiHidden="1" w:unhideWhenUsed="1"/>
+    <w:lsdException w:name="endnote text" w:semiHidden="1" w:unhideWhenUsed="1"/>
+    <w:lsdException w:name="table of authorities" w:semiHidden="1" w:unhideWhenUsed="1"/>
+    <w:lsdException w:name="macro" w:semiHidden="1" w:unhideWhenUsed="1"/>
+    <w:lsdException w:name="toa heading" w:semiHidden="1" w:unhideWhenUsed="1"/>
+    <w:lsdException w:name="List" w:semiHidden="1" w:unhideWhenUsed="1"/>
+    <w:lsdException w:name="List Bullet" w:semiHidden="1" w:unhideWhenUsed="1"/>
+    <w:lsdException w:name="List Number" w:semiHidden="1" w:unhideWhenUsed="1"/>
+    <w:lsdException w:name="List 2" w:semiHidden="1" w:unhideWhenUsed="1"/>
+    <w:lsdException w:name="List 3" w:semiHidden="1" w:unhideWhenUsed="1"/>
+    <w:lsdException w:name="List 4" w:semiHidden="1" w:unhideWhenUsed="1"/>
+    <w:lsdException w:name="List 5" w:semiHidden="1" w:unhideWhenUsed="1"/>
+    <w:lsdException w:name="List Bullet 2" w:semiHidden="1" w:unhideWhenUsed="1"/>
+    <w:lsdException w:name="List Bullet 3" w:semiHidden="1" w:unhideWhenUsed="1"/>
+    <w:lsdException w:name="List Bullet 4" w:semiHidden="1" w:unhideWhenUsed="1"/>
+    <w:lsdException w:name="List Bullet 5" w:semiHidden="1" w:unhideWhenUsed="1"/>
+    <w:lsdException w:name="List Number 2" w:semiHidden="1" w:unhideWhenUsed="1"/>
+    <w:lsdException w:name="List Number 3" w:semiHidden="1" w:unhideWhenUsed="1"/>
+    <w:lsdException w:name="List Number 4" w:semiHidden="1" w:unhideWhenUsed="1"/>
+    <w:lsdException w:name="List Number 5" w:semiHidden="1" w:unhideWhenUsed="1"/>
+    <w:lsdException w:name="Title" w:uiPriority="10" w:qFormat="1"/>
+    <w:lsdException w:name="Closing" w:semiHidden="1" w:unhideWhenUsed="1"/>
+    <w:lsdException w:name="Signature" w:semiHidden="1" w:unhideWhenUsed="1"/>
+    <w:lsdException w:name="Default Paragraph Font" w:semiHidden="1" w:uiPriority="1" w:unhideWhenUsed="1"/>
+    <w:lsdException w:name="Body Text" w:semiHidden="1" w:unhideWhenUsed="1"/>
+    <w:lsdException w:name="Body Text Indent" w:semiHidden="1" w:unhideWhenUsed="1"/>
+    <w:lsdException w:name="List Continue" w:semiHidden="1" w:unhideWhenUsed="1"/>
+    <w:lsdException w:name="List Continue 2" w:semiHidden="1" w:unhideWhenUsed="1"/>
+    <w:lsdException w:name="List Continue 3" w:semiHidden="1" w:unhideWhenUsed="1"/>
+    <w:lsdException w:name="List Continue 4" w:semiHidden="1" w:unhideWhenUsed="1"/>
+    <w:lsdException w:name="List Continue 5" w:semiHidden="1" w:unhideWhenUsed="1"/>
+    <w:lsdException w:name="Message Header" w:semiHidden="1" w:unhideWhenUsed="1"/>
+    <w:lsdException w:name="Subtitle" w:uiPriority="11" w:qFormat="1"/>
+    <w:lsdException w:name="Salutation" w:semiHidden="1" w:unhideWhenUsed="1"/>
+    <w:lsdException w:name="Date" w:semiHidden="1" w:unhideWhenUsed="1"/>
+    <w:lsdException w:name="Body Text First Indent" w:semiHidden="1" w:unhideWhenUsed="1"/>
+    <w:lsdException w:name="Body Text First Indent 2" w:semiHidden="1" w:unhideWhenUsed="1"/>
+    <w:lsdException w:name="Note Heading" w:semiHidden="1" w:unhideWhenUsed="1"/>
+    <w:lsdException w:name="Body Text 2" w:semiHidden="1" w:unhideWhenUsed="1"/>
+    <w:lsdException w:name="Body Text 3" w:semiHidden="1" w:unhideWhenUsed="1"/>
+    <w:lsdException w:name="Body Text Indent 2" w:semiHidden="1" w:unhideWhenUsed="1"/>
+    <w:lsdException w:name="Body Text Indent 3" w:semiHidden="1" w:unhideWhenUsed="1"/>
+    <w:lsdException w:name="Block Text" w:semiHidden="1" w:unhideWhenUsed="1"/>
+    <w:lsdException w:name="Hyperlink" w:semiHidden="1" w:unhideWhenUsed="1"/>
+    <w:lsdException w:name="FollowedHyperlink" w:semiHidden="1" w:unhideWhenUsed="1"/>
+    <w:lsdException w:name="Strong" w:uiPriority="22" w:qFormat="1"/>
+    <w:lsdException w:name="Emphasis" w:uiPriority="20" w:qFormat="1"/>
+    <w:lsdException w:name="Document Map" w:semiHidden="1" w:unhideWhenUsed="1"/>
+    <w:lsdException w:name="Plain Text" w:semiHidden="1" w:unhideWhenUsed="1"/>
+    <w:lsdException w:name="E-mail Signature" w:semiHidden="1" w:unhideWhenUsed="1"/>
+    <w:lsdException w:name="HTML Top of Form" w:semiHidden="1" w:unhideWhenUsed="1"/>
+    <w:lsdException w:name="HTML Bottom of Form" w:semiHidden="1" w:unhideWhenUsed="1"/>
+    <w:lsdException w:name="Normal (Web)" w:semiHidden="1" w:unhideWhenUsed="1"/>
+    <w:lsdException w:name="HTML Acronym" w:semiHidden="1" w:unhideWhenUsed="1"/>
+    <w:lsdException w:name="HTML Address" w:semiHidden="1" w:unhideWhenUsed="1"/>
+    <w:lsdException w:name="HTML Cite" w:semiHidden="1" w:unhideWhenUsed="1"/>
+    <w:lsdException w:name="HTML Code" w:semiHidden="1" w:unhideWhenUsed="1"/>
+    <w:lsdException w:name="HTML Definition" w:semiHidden="1" w:unhideWhenUsed="1"/>
+    <w:lsdException w:name="HTML Keyboard" w:semiHidden="1" w:unhideWhenUsed="1"/>
+    <w:lsdException w:name="HTML Preformatted" w:semiHidden="1" w:unhideWhenUsed="1"/>
+    <w:lsdException w:name="HTML Sample" w:semiHidden="1" w:unhideWhenUsed="1"/>
+    <w:lsdException w:name="HTML Typewriter" w:semiHidden="1" w:unhideWhenUsed="1"/>
+    <w:lsdException w:name="HTML Variable" w:semiHidden="1" w:unhideWhenUsed="1"/>
+    <w:lsdException w:name="Normal Table" w:semiHidden="1" w:unhideWhenUsed="1"/>
+    <w:lsdException w:name="annotation subject" w:semiHidden="1" w:unhideWhenUsed="1"/>
+    <w:lsdException w:name="No List" w:semiHidden="1" w:unhideWhenUsed="1"/>
+    <w:lsdException w:name="Outline List 1" w:semiHidden="1" w:unhideWhenUsed="1"/>
+    <w:lsdException w:name="Outline List 2" w:semiHidden="1" w:unhideWhenUsed="1"/>
+    <w:lsdException w:name="Outline List 3" w:semiHidden="1" w:unhideWhenUsed="1"/>
+    <w:lsdException w:name="Table Simple 1" w:semiHidden="1" w:unhideWhenUsed="1"/>
+    <w:lsdException w:name="Table Simple 2" w:semiHidden="1" w:unhideWhenUsed="1"/>
+    <w:lsdException w:name="Table Simple 3" w:semiHidden="1" w:unhideWhenUsed="1"/>
+    <w:lsdException w:name="Table Classic 1" w:semiHidden="1" w:unhideWhenUsed="1"/>
+    <w:lsdException w:name="Table Classic 2" w:semiHidden="1" w:unhideWhenUsed="1"/>
+    <w:lsdException w:name="Table Classic 3" w:semiHidden="1" w:unhideWhenUsed="1"/>
+    <w:lsdException w:name="Table Classic 4" w:semiHidden="1" w:unhideWhenUsed="1"/>
+    <w:lsdException w:name="Table Colorful 1" w:semiHidden="1" w:unhideWhenUsed="1"/>
+    <w:lsdException w:name="Table Colorful 2" w:semiHidden="1" w:unhideWhenUsed="1"/>
+    <w:lsdException w:name="Table Colorful 3" w:semiHidden="1" w:unhideWhenUsed="1"/>
+    <w:lsdException w:name="Table Columns 1" w:semiHidden="1" w:unhideWhenUsed="1"/>
+    <w:lsdException w:name="Table Columns 2" w:semiHidden="1" w:unhideWhenUsed="1"/>
+    <w:lsdException w:name="Table Columns 3" w:semiHidden="1" w:unhideWhenUsed="1"/>
+    <w:lsdException w:name="Table Columns 4" w:semiHidden="1" w:unhideWhenUsed="1"/>
+    <w:lsdException w:name="Table Columns 5" w:semiHidden="1" w:unhideWhenUsed="1"/>
+    <w:lsdException w:name="Table Grid 1" w:semiHidden="1" w:unhideWhenUsed="1"/>
+    <w:lsdException w:name="Table Grid 2" w:semiHidden="1" w:unhideWhenUsed="1"/>
+    <w:lsdException w:name="Table Grid 3" w:semiHidden="1" w:unhideWhenUsed="1"/>
+    <w:lsdException w:name="Table Grid 4" w:semiHidden="1" w:unhideWhenUsed="1"/>
+    <w:lsdException w:name="Table Grid 5" w:semiHidden="1" w:unhideWhenUsed="1"/>
+    <w:lsdException w:name="Table Grid 6" w:semiHidden="1" w:unhideWhenUsed="1"/>
+    <w:lsdException w:name="Table Grid 7" w:semiHidden="1" w:unhideWhenUsed="1"/>
+    <w:lsdException w:name="Table Grid 8" w:semiHidden="1" w:unhideWhenUsed="1"/>
+    <w:lsdException w:name="Table List 1" w:semiHidden="1" w:unhideWhenUsed="1"/>
+    <w:lsdException w:name="Table List 2" w:semiHidden="1" w:unhideWhenUsed="1"/>
+    <w:lsdException w:name="Table List 3" w:semiHidden="1" w:unhideWhenUsed="1"/>
+    <w:lsdException w:name="Table List 4" w:semiHidden="1" w:unhideWhenUsed="1"/>
+    <w:lsdException w:name="Table List 5" w:semiHidden="1" w:unhideWhenUsed="1"/>
+    <w:lsdException w:name="Table List 6" w:semiHidden="1" w:unhideWhenUsed="1"/>
+    <w:lsdException w:name="Table List 7" w:semiHidden="1" w:unhideWhenUsed="1"/>
+    <w:lsdException w:name="Table List 8" w:semiHidden="1" w:unhideWhenUsed="1"/>
+    <w:lsdException w:name="Table 3D effects 1" w:semiHidden="1" w:unhideWhenUsed="1"/>
+    <w:lsdException w:name="Table 3D effects 2" w:semiHidden="1" w:unhideWhenUsed="1"/>
+    <w:lsdException w:name="Table 3D effects 3" w:semiHidden="1" w:unhideWhenUsed="1"/>
+    <w:lsdException w:name="Table Contemporary" w:semiHidden="1" w:unhideWhenUsed="1"/>
+    <w:lsdException w:name="Table Elegant" w:semiHidden="1" w:unhideWhenUsed="1"/>
+    <w:lsdException w:name="Table Professional" w:semiHidden="1" w:unhideWhenUsed="1"/>
+    <w:lsdException w:name="Table Subtle 1" w:semiHidden="1" w:unhideWhenUsed="1"/>
+    <w:lsdException w:name="Table Subtle 2" w:semiHidden="1" w:unhideWhenUsed="1"/>
+    <w:lsdException w:name="Table Web 1" w:semiHidden="1" w:unhideWhenUsed="1"/>
+    <w:lsdException w:name="Table Web 2" w:semiHidden="1" w:unhideWhenUsed="1"/>
+    <w:lsdException w:name="Table Web 3" w:semiHidden="1" w:unhideWhenUsed="1"/>
+    <w:lsdException w:name="Balloon Text" w:semiHidden="1" w:unhideWhenUsed="1"/>
+    <w:lsdException w:name="Table Grid" w:uiPriority="59"/>
+    <w:lsdException w:name="Table Theme" w:semiHidden="1" w:unhideWhenUsed="1"/>
+    <w:lsdException w:name="Placeholder Text" w:semiHidden="1"/>
+    <w:lsdException w:name="No Spacing" w:uiPriority="1" w:qFormat="1"/>
+    <w:lsdException w:name="Light Shading" w:uiPriority="60"/>
+    <w:lsdException w:name="Light List" w:uiPriority="61"/>
+    <w:lsdException w:name="Light Grid" w:uiPriority="62"/>
+    <w:lsdException w:name="Medium Shading 1" w:uiPriority="63"/>
+    <w:lsdException w:name="Medium Shading 2" w:uiPriority="64"/>
+    <w:lsdException w:name="Medium List 1" w:uiPriority="65"/>
+    <w:lsdException w:name="Medium List 2" w:uiPriority="66"/>
+    <w:lsdException w:name="Medium Grid 1" w:uiPriority="67"/>
+    <w:lsdException w:name="Medium Grid 2" w:uiPriority="68"/>
+    <w:lsdException w:name="Medium Grid 3" w:uiPriority="69"/>
+    <w:lsdException w:name="Dark List" w:uiPriority="70"/>
+    <w:lsdException w:name="Colorful Shading" w:uiPriority="71"/>
+    <w:lsdException w:name="Colorful List" w:uiPriority="72"/>
+    <w:lsdException w:name="Colorful Grid" w:uiPriority="73"/>
+    <w:lsdException w:name="Light Shading Accent 1" w:uiPriority="60"/>
+    <w:lsdException w:name="Light List Accent 1" w:uiPriority="61"/>
+    <w:lsdException w:name="Light Grid Accent 1" w:uiPriority="62"/>
+    <w:lsdException w:name="Medium Shading 1 Accent 1" w:uiPriority="63"/>
+    <w:lsdException w:name="Medium Shading 2 Accent 1" w:uiPriority="64"/>
+    <w:lsdException w:name="Medium List 1 Accent 1" w:uiPriority="65"/>
+    <w:lsdException w:name="Revision" w:semiHidden="1"/>
+    <w:lsdException w:name="List Paragraph" w:uiPriority="34" w:qFormat="1"/>
+    <w:lsdException w:name="Quote" w:uiPriority="29" w:qFormat="1"/>
+    <w:lsdException w:name="Intense Quote" w:uiPriority="30" w:qFormat="1"/>
+    <w:lsdException w:name="Medium List 2 Accent 1" w:uiPriority="66"/>
+    <w:lsdException w:name="Medium Grid 1 Accent 1" w:uiPriority="67"/>
+    <w:lsdException w:name="Medium Grid 2 Accent 1" w:uiPriority="68"/>
+    <w:lsdException w:name="Medium Grid 3 Accent 1" w:uiPriority="69"/>
+    <w:lsdException w:name="Dark List Accent 1" w:uiPriority="70"/>
+    <w:lsdException w:name="Colorful Shading Accent 1" w:uiPriority="71"/>
+    <w:lsdException w:name="Colorful List Accent 1" w:uiPriority="72"/>
+    <w:lsdException w:name="Colorful Grid Accent 1" w:uiPriority="73"/>
+    <w:lsdException w:name="Light Shading Accent 2" w:uiPriority="60"/>
+    <w:lsdException w:name="Light List Accent 2" w:uiPriority="61"/>
+    <w:lsdException w:name="Light Grid Accent 2" w:uiPriority="62"/>
+    <w:lsdException w:name="Medium Shading 1 Accent 2" w:uiPriority="63"/>
+    <w:lsdException w:name="Medium Shading 2 Accent 2" w:uiPriority="64"/>
+    <w:lsdException w:name="Medium List 1 Accent 2" w:uiPriority="65"/>
+    <w:lsdException w:name="Medium List 2 Accent 2" w:uiPriority="66"/>
+    <w:lsdException w:name="Medium Grid 1 Accent 2" w:uiPriority="67"/>
+    <w:lsdException w:name="Medium Grid 2 Accent 2" w:uiPriority="68"/>
+    <w:lsdException w:name="Medium Grid 3 Accent 2" w:uiPriority="69"/>
+    <w:lsdException w:name="Dark List Accent 2" w:uiPriority="70"/>
+    <w:lsdException w:name="Colorful Shading Accent 2" w:uiPriority="71"/>
+    <w:lsdException w:name="Colorful List Accent 2" w:uiPriority="72"/>
+    <w:lsdException w:name="Colorful Grid Accent 2" w:uiPriority="73"/>
+    <w:lsdException w:name="Light Shading Accent 3" w:uiPriority="60"/>
+    <w:lsdException w:name="Light List Accent 3" w:uiPriority="61"/>
+    <w:lsdException w:name="Light Grid Accent 3" w:uiPriority="62"/>
+    <w:lsdException w:name="Medium Shading 1 Accent 3" w:uiPriority="63"/>
+    <w:lsdException w:name="Medium Shading 2 Accent 3" w:uiPriority="64"/>
+    <w:lsdException w:name="Medium List 1 Accent 3" w:uiPriority="65"/>
+    <w:lsdException w:name="Medium List 2 Accent 3" w:uiPriority="66"/>
+    <w:lsdException w:name="Medium Grid 1 Accent 3" w:uiPriority="67"/>
+    <w:lsdException w:name="Medium Grid 2 Accent 3" w:uiPriority="68"/>
+    <w:lsdException w:name="Medium Grid 3 Accent 3" w:uiPriority="69"/>
+    <w:lsdException w:name="Dark List Accent 3" w:uiPriority="70"/>
+    <w:lsdException w:name="Colorful Shading Accent 3" w:uiPriority="71"/>
+    <w:lsdException w:name="Colorful List Accent 3" w:uiPriority="72"/>
+    <w:lsdException w:name="Colorful Grid Accent 3" w:uiPriority="73"/>
+    <w:lsdException w:name="Light Shading Accent 4" w:uiPriority="60"/>
+    <w:lsdException w:name="Light List Accent 4" w:uiPriority="61"/>
+    <w:lsdException w:name="Light Grid Accent 4" w:uiPriority="62"/>
+    <w:lsdException w:name="Medium Shading 1 Accent 4" w:uiPriority="63"/>
+    <w:lsdException w:name="Medium Shading 2 Accent 4" w:uiPriority="64"/>
+    <w:lsdException w:name="Medium List 1 Accent 4" w:uiPriority="65"/>
+    <w:lsdException w:name="Medium List 2 Accent 4" w:uiPriority="66"/>
+    <w:lsdException w:name="Medium Grid 1 Accent 4" w:uiPriority="67"/>
+    <w:lsdException w:name="Medium Grid 2 Accent 4" w:uiPriority="68"/>
+    <w:lsdException w:name="Medium Grid 3 Accent 4" w:uiPriority="69"/>
+    <w:lsdException w:name="Dark List Accent 4" w:uiPriority="70"/>
+    <w:lsdException w:name="Colorful Shading Accent 4" w:uiPriority="71"/>
+    <w:lsdException w:name="Colorful List Accent 4" w:uiPriority="72"/>
+    <w:lsdException w:name="Colorful Grid Accent 4" w:uiPriority="73"/>
+    <w:lsdException w:name="Light Shading Accent 5" w:uiPriority="60"/>
+    <w:lsdException w:name="Light List Accent 5" w:uiPriority="61"/>
+    <w:lsdException w:name="Light Grid Accent 5" w:uiPriority="62"/>
+    <w:lsdException w:name="Medium Shading 1 Accent 5" w:uiPriority="63"/>
+    <w:lsdException w:name="Medium Shading 2 Accent 5" w:uiPriority="64"/>
+    <w:lsdException w:name="Medium List 1 Accent 5" w:uiPriority="65"/>
+    <w:lsdException w:name="Medium List 2 Accent 5" w:uiPriority="66"/>
+    <w:lsdException w:name="Medium Grid 1 Accent 5" w:uiPriority="67"/>
+    <w:lsdException w:name="Medium Grid 2 Accent 5" w:uiPriority="68"/>
+    <w:lsdException w:name="Medium Grid 3 Accent 5" w:uiPriority="69"/>
+    <w:lsdException w:name="Dark List Accent 5" w:uiPriority="70"/>
+    <w:lsdException w:name="Colorful Shading Accent 5" w:uiPriority="71"/>
+    <w:lsdException w:name="Colorful List Accent 5" w:uiPriority="72"/>
+    <w:lsdException w:name="Colorful Grid Accent 5" w:uiPriority="73"/>
+    <w:lsdException w:name="Light Shading Accent 6" w:uiPriority="60"/>
+    <w:lsdException w:name="Light List Accent 6" w:uiPriority="61"/>
+    <w:lsdException w:name="Light Grid Accent 6" w:uiPriority="62"/>
+    <w:lsdException w:name="Medium Shading 1 Accent 6" w:uiPriority="63"/>
+    <w:lsdException w:name="Medium Shading 2 Accent 6" w:uiPriority="64"/>
+    <w:lsdException w:name="Medium List 1 Accent 6" w:uiPriority="65"/>
+    <w:lsdException w:name="Medium List 2 Accent 6" w:uiPriority="66"/>
+    <w:lsdException w:name="Medium Grid 1 Accent 6" w:uiPriority="67"/>
+    <w:lsdException w:name="Medium Grid 2 Accent 6" w:uiPriority="68"/>
+    <w:lsdException w:name="Medium Grid 3 Accent 6" w:uiPriority="69"/>
+    <w:lsdException w:name="Dark List Accent 6" w:uiPriority="70"/>
+    <w:lsdException w:name="Colorful Shading Accent 6" w:uiPriority="71"/>
+    <w:lsdException w:name="Colorful List Accent 6" w:uiPriority="72"/>
+    <w:lsdException w:name="Colorful Grid Accent 6" w:uiPriority="73"/>
+    <w:lsdException w:name="Subtle Emphasis" w:uiPriority="19" w:qFormat="1"/>
+    <w:lsdException w:name="Intense Emphasis" w:uiPriority="21" w:qFormat="1"/>
+    <w:lsdException w:name="Subtle Reference" w:uiPriority="31" w:qFormat="1"/>
+    <w:lsdException w:name="Intense Reference" w:uiPriority="32" w:qFormat="1"/>
+    <w:lsdException w:name="Book Title" w:uiPriority="33" w:qFormat="1"/>
+    <w:lsdException w:name="Bibliography" w:semiHidden="1" w:uiPriority="37" w:unhideWhenUsed="1"/>
+    <w:lsdException w:name="TOC Heading" w:semiHidden="1" w:uiPriority="39" w:unhideWhenUsed="1" w:qFormat="1"/>
+    <w:lsdException w:name="Plain Table 1" w:uiPriority="41"/>
+    <w:lsdException w:name="Plain Table 2" w:uiPriority="42"/>
+    <w:lsdException w:name="Plain Table 3" w:uiPriority="43"/>
+    <w:lsdException w:name="Plain Table 4" w:uiPriority="44"/>
+    <w:lsdException w:name="Plain Table 5" w:uiPriority="45"/>
+    <w:lsdException w:name="Grid Table Light" w:uiPriority="40"/>
+    <w:lsdException w:name="Grid Table 1 Light" w:uiPriority="46"/>
+    <w:lsdException w:name="Grid Table 2" w:uiPriority="47"/>
+    <w:lsdException w:name="Grid Table 3" w:uiPriority="48"/>
+    <w:lsdException w:name="Grid Table 4" w:uiPriority="49"/>
+    <w:lsdException w:name="Grid Table 5 Dark" w:uiPriority="50"/>
+    <w:lsdException w:name="Grid Table 6 Colorful" w:uiPriority="51"/>
+    <w:lsdException w:name="Grid Table 7 Colorful" w:uiPriority="52"/>
+    <w:lsdException w:name="Grid Table 1 Light Accent 1" w:uiPriority="46"/>
+    <w:lsdException w:name="Grid Table 2 Accent 1" w:uiPriority="47"/>
+    <w:lsdException w:name="Grid Table 3 Accent 1" w:uiPriority="48"/>
+    <w:lsdException w:name="Grid Table 4 Accent 1" w:uiPriority="49"/>
+    <w:lsdException w:name="Grid Table 5 Dark Accent 1" w:uiPriority="50"/>
+    <w:lsdException w:name="Grid Table 6 Colorful Accent 1" w:uiPriority="51"/>
+    <w:lsdException w:name="Grid Table 7 Colorful Accent 1" w:uiPriority="52"/>
+    <w:lsdException w:name="Grid Table 1 Light Accent 2" w:uiPriority="46"/>
+    <w:lsdException w:name="Grid Table 2 Accent 2" w:uiPriority="47"/>
+    <w:lsdException w:name="Grid Table 3 Accent 2" w:uiPriority="48"/>
+    <w:lsdException w:name="Grid Table 4 Accent 2" w:uiPriority="49"/>
+    <w:lsdException w:name="Grid Table 5 Dark Accent 2" w:uiPriority="50"/>
+    <w:lsdException w:name="Grid Table 6 Colorful Accent 2" w:uiPriority="51"/>
+    <w:lsdException w:name="Grid Table 7 Colorful Accent 2" w:uiPriority="52"/>
+    <w:lsdException w:name="Grid Table 1 Light Accent 3" w:uiPriority="46"/>
+    <w:lsdException w:name="Grid Table 2 Accent 3" w:uiPriority="47"/>
+    <w:lsdException w:name="Grid Table 3 Accent 3" w:uiPriority="48"/>
+    <w:lsdException w:name="Grid Table 4 Accent 3" w:uiPriority="49"/>
+    <w:lsdException w:name="Grid Table 5 Dark Accent 3" w:uiPriority="50"/>
+    <w:lsdException w:name="Grid Table 6 Colorful Accent 3" w:uiPriority="51"/>
+    <w:lsdException w:name="Grid Table 7 Colorful Accent 3" w:uiPriority="52"/>
+    <w:lsdException w:name="Grid Table 1 Light Accent 4" w:uiPriority="46"/>
+    <w:lsdException w:name="Grid Table 2 Accent 4" w:uiPriority="47"/>
+    <w:lsdException w:name="Grid Table 3 Accent 4" w:uiPriority="48"/>
+    <w:lsdException w:name="Grid Table 4 Accent 4" w:uiPriority="49"/>
+    <w:lsdException w:name="Grid Table 5 Dark Accent 4" w:uiPriority="50"/>
+    <w:lsdException w:name="Grid Table 6 Colorful Accent 4" w:uiPriority="51"/>
+    <w:lsdException w:name="Grid Table 7 Colorful Accent 4" w:uiPriority="52"/>
+    <w:lsdException w:name="Grid Table 1 Light Accent 5" w:uiPriority="46"/>
+    <w:lsdException w:name="Grid Table 2 Accent 5" w:uiPriority="47"/>
+    <w:lsdException w:name="Grid Table 3 Accent 5" w:uiPriority="48"/>
+    <w:lsdException w:name="Grid Table 4 Accent 5" w:uiPriority="49"/>
+    <w:lsdException w:name="Grid Table 5 Dark Accent 5" w:uiPriority="50"/>
+    <w:lsdException w:name="Grid Table 6 Colorful Accent 5" w:uiPriority="51"/>
+    <w:lsdException w:name="Grid Table 7 Colorful Accent 5" w:uiPriority="52"/>
+    <w:lsdException w:name="Grid Table 1 Light Accent 6" w:uiPriority="46"/>
+    <w:lsdException w:name="Grid Table 2 Accent 6" w:uiPriority="47"/>
+    <w:lsdException w:name="Grid Table 3 Accent 6" w:uiPriority="48"/>
+    <w:lsdException w:name="Grid Table 4 Accent 6" w:uiPriority="49"/>
+    <w:lsdException w:name="Grid Table 5 Dark Accent 6" w:uiPriority="50"/>
+    <w:lsdException w:name="Grid Table 6 Colorful Accent 6" w:uiPriority="51"/>
+    <w:lsdException w:name="Grid Table 7 Colorful Accent 6" w:uiPriority="52"/>
+    <w:lsdException w:name="List Table 1 Light" w:uiPriority="46"/>
+    <w:lsdException w:name="List Table 2" w:uiPriority="47"/>
+    <w:lsdException w:name="List Table 3" w:uiPriority="48"/>
+    <w:lsdException w:name="List Table 4" w:uiPriority="49"/>
+    <w:lsdException w:name="List Table 5 Dark" w:uiPriority="50"/>
+    <w:lsdException w:name="List Table 6 Colorful" w:uiPriority="51"/>
+    <w:lsdException w:name="List Table 7 Colorful" w:uiPriority="52"/>
+    <w:lsdException w:name="List Table 1 Light Accent 1" w:uiPriority="46"/>
+    <w:lsdException w:name="List Table 2 Accent 1" w:uiPriority="47"/>
+    <w:lsdException w:name="List Table 3 Accent 1" w:uiPriority="48"/>
+    <w:lsdException w:name="List Table 4 Accent 1" w:uiPriority="49"/>
+    <w:lsdException w:name="List Table 5 Dark Accent 1" w:uiPriority="50"/>
+    <w:lsdException w:name="List Table 6 Colorful Accent 1" w:uiPriority="51"/>
+    <w:lsdException w:name="List Table 7 Colorful Accent 1" w:uiPriority="52"/>
+    <w:lsdException w:name="List Table 1 Light Accent 2" w:uiPriority="46"/>
+    <w:lsdException w:name="List Table 2 Accent 2" w:uiPriority="47"/>
+    <w:lsdException w:name="List Table 3 Accent 2" w:uiPriority="48"/>
+    <w:lsdException w:name="List Table 4 Accent 2" w:uiPriority="49"/>
+    <w:lsdException w:name="List Table 5 Dark Accent 2" w:uiPriority="50"/>
+    <w:lsdException w:name="List Table 6 Colorful Accent 2" w:uiPriority="51"/>
+    <w:lsdException w:name="List Table 7 Colorful Accent 2" w:uiPriority="52"/>
+    <w:lsdException w:name="List Table 1 Light Accent 3" w:uiPriority="46"/>
+    <w:lsdException w:name="List Table 2 Accent 3" w:uiPriority="47"/>
+    <w:lsdException w:name="List Table 3 Accent 3" w:uiPriority="48"/>
+    <w:lsdException w:name="List Table 4 Accent 3" w:uiPriority="49"/>
+    <w:lsdException w:name="List Table 5 Dark Accent 3" w:uiPriority="50"/>
+    <w:lsdException w:name="List Table 6 Colorful Accent 3" w:uiPriority="51"/>
+    <w:lsdException w:name="List Table 7 Colorful Accent 3" w:uiPriority="52"/>
+    <w:lsdException w:name="List Table 1 Light Accent 4" w:uiPriority="46"/>
+    <w:lsdException w:name="List Table 2 Accent 4" w:uiPriority="47"/>
+    <w:lsdException w:name="List Table 3 Accent 4" w:uiPriority="48"/>
+    <w:lsdException w:name="List Table 4 Accent 4" w:uiPriority="49"/>
+    <w:lsdException w:name="List Table 5 Dark Accent 4" w:uiPriority="50"/>
+    <w:lsdException w:name="List Table 6 Colorful Accent 4" w:uiPriority="51"/>
+    <w:lsdException w:name="List Table 7 Colorful Accent 4" w:uiPriority="52"/>
+    <w:lsdException w:name="List Table 1 Light Accent 5" w:uiPriority="46"/>
+    <w:lsdException w:name="List Table 2 Accent 5" w:uiPriority="47"/>
+    <w:lsdException w:name="List Table 3 Accent 5" w:uiPriority="48"/>
+    <w:lsdException w:name="List Table 4 Accent 5" w:uiPriority="49"/>
+    <w:lsdException w:name="List Table 5 Dark Accent 5" w:uiPriority="50"/>
+    <w:lsdException w:name="List Table 6 Colorful Accent 5" w:uiPriority="51"/>
+    <w:lsdException w:name="List Table 7 Colorful Accent 5" w:uiPriority="52"/>
+    <w:lsdException w:name="List Table 1 Light Accent 6" w:uiPriority="46"/>
+    <w:lsdException w:name="List Table 2 Accent 6" w:uiPriority="47"/>
+    <w:lsdException w:name="List Table 3 Accent 6" w:uiPriority="48"/>
+    <w:lsdException w:name="List Table 4 Accent 6" w:uiPriority="49"/>
+    <w:lsdException w:name="List Table 5 Dark Accent 6" w:uiPriority="50"/>
+    <w:lsdException w:name="List Table 6 Colorful Accent 6" w:uiPriority="51"/>
+    <w:lsdException w:name="List Table 7 Colorful Accent 6" w:uiPriority="52"/>
   </w:latentStyles>
-  <w:style w:type="paragraph" w:default="1" w:styleId="Standaard">
+  <w:style w:type="paragraph" w:default="1" w:styleId="Normal">
     <w:name w:val="Normal"/>
     <w:qFormat/>
     <w:rsid w:val="00797B2F"/>
@@ -4631,11 +5057,11 @@
       <w:sz w:val="24"/>
     </w:rPr>
   </w:style>
-  <w:style w:type="paragraph" w:styleId="Kop1">
+  <w:style w:type="paragraph" w:styleId="Heading1">
     <w:name w:val="heading 1"/>
-    <w:basedOn w:val="Standaard"/>
-    <w:next w:val="Standaard"/>
-    <w:link w:val="Kop1Char"/>
+    <w:basedOn w:val="Normal"/>
+    <w:next w:val="Normal"/>
+    <w:link w:val="Heading1Char"/>
     <w:uiPriority w:val="9"/>
     <w:qFormat/>
     <w:rsid w:val="00797B2F"/>
@@ -4653,11 +5079,11 @@
       <w:szCs w:val="28"/>
     </w:rPr>
   </w:style>
-  <w:style w:type="paragraph" w:styleId="Kop2">
+  <w:style w:type="paragraph" w:styleId="Heading2">
     <w:name w:val="heading 2"/>
-    <w:basedOn w:val="Standaard"/>
-    <w:next w:val="Standaard"/>
-    <w:link w:val="Kop2Char"/>
+    <w:basedOn w:val="Normal"/>
+    <w:next w:val="Normal"/>
+    <w:link w:val="Heading2Char"/>
     <w:uiPriority w:val="9"/>
     <w:unhideWhenUsed/>
     <w:qFormat/>
@@ -4675,18 +5101,17 @@
       <w:szCs w:val="26"/>
     </w:rPr>
   </w:style>
-  <w:style w:type="character" w:default="1" w:styleId="Standaardalinea-lettertype">
+  <w:style w:type="character" w:default="1" w:styleId="DefaultParagraphFont">
     <w:name w:val="Default Paragraph Font"/>
     <w:uiPriority w:val="1"/>
     <w:semiHidden/>
     <w:unhideWhenUsed/>
   </w:style>
-  <w:style w:type="table" w:default="1" w:styleId="Standaardtabel">
+  <w:style w:type="table" w:default="1" w:styleId="TableNormal">
     <w:name w:val="Normal Table"/>
     <w:uiPriority w:val="99"/>
     <w:semiHidden/>
     <w:unhideWhenUsed/>
-    <w:qFormat/>
     <w:tblPr>
       <w:tblInd w:w="0" w:type="dxa"/>
       <w:tblCellMar>
@@ -4697,13 +5122,13 @@
       </w:tblCellMar>
     </w:tblPr>
   </w:style>
-  <w:style w:type="numbering" w:default="1" w:styleId="Geenlijst">
+  <w:style w:type="numbering" w:default="1" w:styleId="NoList">
     <w:name w:val="No List"/>
     <w:uiPriority w:val="99"/>
     <w:semiHidden/>
     <w:unhideWhenUsed/>
   </w:style>
-  <w:style w:type="paragraph" w:styleId="Geenafstand">
+  <w:style w:type="paragraph" w:styleId="NoSpacing">
     <w:name w:val="No Spacing"/>
     <w:uiPriority w:val="1"/>
     <w:qFormat/>
@@ -4717,9 +5142,9 @@
       <w:szCs w:val="21"/>
     </w:rPr>
   </w:style>
-  <w:style w:type="paragraph" w:styleId="Lijstalinea">
+  <w:style w:type="paragraph" w:styleId="ListParagraph">
     <w:name w:val="List Paragraph"/>
-    <w:basedOn w:val="Standaard"/>
+    <w:basedOn w:val="Normal"/>
     <w:uiPriority w:val="34"/>
     <w:qFormat/>
     <w:rsid w:val="003C6B41"/>
@@ -4728,9 +5153,9 @@
       <w:contextualSpacing/>
     </w:pPr>
   </w:style>
-  <w:style w:type="table" w:customStyle="1" w:styleId="PlainTable4">
-    <w:name w:val="Plain Table 4"/>
-    <w:basedOn w:val="Standaardtabel"/>
+  <w:style w:type="table" w:customStyle="1" w:styleId="PlainTable41">
+    <w:name w:val="Plain Table 41"/>
+    <w:basedOn w:val="TableNormal"/>
     <w:uiPriority w:val="44"/>
     <w:rsid w:val="003C6B41"/>
     <w:pPr>
@@ -4784,10 +5209,10 @@
       </w:tcPr>
     </w:tblStylePr>
   </w:style>
-  <w:style w:type="paragraph" w:styleId="Voettekst">
+  <w:style w:type="paragraph" w:styleId="Footer">
     <w:name w:val="footer"/>
-    <w:basedOn w:val="Standaard"/>
-    <w:link w:val="VoettekstChar"/>
+    <w:basedOn w:val="Normal"/>
+    <w:link w:val="FooterChar"/>
     <w:uiPriority w:val="99"/>
     <w:unhideWhenUsed/>
     <w:rsid w:val="003C6B41"/>
@@ -4799,17 +5224,17 @@
       <w:spacing w:after="0" w:line="240" w:lineRule="auto"/>
     </w:pPr>
   </w:style>
-  <w:style w:type="character" w:customStyle="1" w:styleId="VoettekstChar">
-    <w:name w:val="Voettekst Char"/>
-    <w:basedOn w:val="Standaardalinea-lettertype"/>
-    <w:link w:val="Voettekst"/>
+  <w:style w:type="character" w:customStyle="1" w:styleId="FooterChar">
+    <w:name w:val="Footer Char"/>
+    <w:basedOn w:val="DefaultParagraphFont"/>
+    <w:link w:val="Footer"/>
     <w:uiPriority w:val="99"/>
     <w:rsid w:val="003C6B41"/>
   </w:style>
-  <w:style w:type="paragraph" w:styleId="Ballontekst">
+  <w:style w:type="paragraph" w:styleId="BalloonText">
     <w:name w:val="Balloon Text"/>
-    <w:basedOn w:val="Standaard"/>
-    <w:link w:val="BallontekstChar"/>
+    <w:basedOn w:val="Normal"/>
+    <w:link w:val="BalloonTextChar"/>
     <w:uiPriority w:val="99"/>
     <w:semiHidden/>
     <w:unhideWhenUsed/>
@@ -4823,10 +5248,10 @@
       <w:szCs w:val="16"/>
     </w:rPr>
   </w:style>
-  <w:style w:type="character" w:customStyle="1" w:styleId="BallontekstChar">
-    <w:name w:val="Ballontekst Char"/>
-    <w:basedOn w:val="Standaardalinea-lettertype"/>
-    <w:link w:val="Ballontekst"/>
+  <w:style w:type="character" w:customStyle="1" w:styleId="BalloonTextChar">
+    <w:name w:val="Balloon Text Char"/>
+    <w:basedOn w:val="DefaultParagraphFont"/>
+    <w:link w:val="BalloonText"/>
     <w:uiPriority w:val="99"/>
     <w:semiHidden/>
     <w:rsid w:val="003C6B41"/>
@@ -4836,10 +5261,10 @@
       <w:szCs w:val="16"/>
     </w:rPr>
   </w:style>
-  <w:style w:type="character" w:customStyle="1" w:styleId="Kop1Char">
-    <w:name w:val="Kop 1 Char"/>
-    <w:basedOn w:val="Standaardalinea-lettertype"/>
-    <w:link w:val="Kop1"/>
+  <w:style w:type="character" w:customStyle="1" w:styleId="Heading1Char">
+    <w:name w:val="Heading 1 Char"/>
+    <w:basedOn w:val="DefaultParagraphFont"/>
+    <w:link w:val="Heading1"/>
     <w:uiPriority w:val="9"/>
     <w:rsid w:val="00797B2F"/>
     <w:rPr>
@@ -4849,9 +5274,9 @@
       <w:szCs w:val="28"/>
     </w:rPr>
   </w:style>
-  <w:style w:type="table" w:styleId="Tabelraster">
+  <w:style w:type="table" w:styleId="TableGrid">
     <w:name w:val="Table Grid"/>
-    <w:basedOn w:val="Standaardtabel"/>
+    <w:basedOn w:val="TableNormal"/>
     <w:uiPriority w:val="59"/>
     <w:rsid w:val="003C6B41"/>
     <w:pPr>
@@ -4875,10 +5300,10 @@
       </w:tblCellMar>
     </w:tblPr>
   </w:style>
-  <w:style w:type="character" w:customStyle="1" w:styleId="Kop2Char">
-    <w:name w:val="Kop 2 Char"/>
-    <w:basedOn w:val="Standaardalinea-lettertype"/>
-    <w:link w:val="Kop2"/>
+  <w:style w:type="character" w:customStyle="1" w:styleId="Heading2Char">
+    <w:name w:val="Heading 2 Char"/>
+    <w:basedOn w:val="DefaultParagraphFont"/>
+    <w:link w:val="Heading2"/>
     <w:uiPriority w:val="9"/>
     <w:rsid w:val="00797B2F"/>
     <w:rPr>
@@ -4888,10 +5313,10 @@
       <w:szCs w:val="26"/>
     </w:rPr>
   </w:style>
-  <w:style w:type="paragraph" w:styleId="Kopvaninhoudsopgave">
+  <w:style w:type="paragraph" w:styleId="TOCHeading">
     <w:name w:val="TOC Heading"/>
-    <w:basedOn w:val="Kop1"/>
-    <w:next w:val="Standaard"/>
+    <w:basedOn w:val="Heading1"/>
+    <w:next w:val="Normal"/>
     <w:uiPriority w:val="39"/>
     <w:unhideWhenUsed/>
     <w:qFormat/>
@@ -4908,10 +5333,10 @@
       <w:lang w:val="en-US"/>
     </w:rPr>
   </w:style>
-  <w:style w:type="paragraph" w:styleId="Inhopg1">
+  <w:style w:type="paragraph" w:styleId="TOC1">
     <w:name w:val="toc 1"/>
-    <w:basedOn w:val="Standaard"/>
-    <w:next w:val="Standaard"/>
+    <w:basedOn w:val="Normal"/>
+    <w:next w:val="Normal"/>
     <w:autoRedefine/>
     <w:uiPriority w:val="39"/>
     <w:unhideWhenUsed/>
@@ -4920,10 +5345,10 @@
       <w:spacing w:after="100"/>
     </w:pPr>
   </w:style>
-  <w:style w:type="paragraph" w:styleId="Inhopg2">
+  <w:style w:type="paragraph" w:styleId="TOC2">
     <w:name w:val="toc 2"/>
-    <w:basedOn w:val="Standaard"/>
-    <w:next w:val="Standaard"/>
+    <w:basedOn w:val="Normal"/>
+    <w:next w:val="Normal"/>
     <w:autoRedefine/>
     <w:uiPriority w:val="39"/>
     <w:unhideWhenUsed/>
@@ -4935,7 +5360,7 @@
   </w:style>
   <w:style w:type="character" w:styleId="Hyperlink">
     <w:name w:val="Hyperlink"/>
-    <w:basedOn w:val="Standaardalinea-lettertype"/>
+    <w:basedOn w:val="DefaultParagraphFont"/>
     <w:uiPriority w:val="99"/>
     <w:unhideWhenUsed/>
     <w:rsid w:val="00DF0D37"/>
@@ -4944,12 +5369,11 @@
       <w:u w:val="single"/>
     </w:rPr>
   </w:style>
-  <w:style w:type="paragraph" w:styleId="Koptekst">
+  <w:style w:type="paragraph" w:styleId="Header">
     <w:name w:val="header"/>
-    <w:basedOn w:val="Standaard"/>
-    <w:link w:val="KoptekstChar"/>
+    <w:basedOn w:val="Normal"/>
+    <w:link w:val="HeaderChar"/>
     <w:uiPriority w:val="99"/>
-    <w:semiHidden/>
     <w:unhideWhenUsed/>
     <w:rsid w:val="00CE3546"/>
     <w:pPr>
@@ -4960,12 +5384,11 @@
       <w:spacing w:after="0" w:line="240" w:lineRule="auto"/>
     </w:pPr>
   </w:style>
-  <w:style w:type="character" w:customStyle="1" w:styleId="KoptekstChar">
-    <w:name w:val="Koptekst Char"/>
-    <w:basedOn w:val="Standaardalinea-lettertype"/>
-    <w:link w:val="Koptekst"/>
+  <w:style w:type="character" w:customStyle="1" w:styleId="HeaderChar">
+    <w:name w:val="Header Char"/>
+    <w:basedOn w:val="DefaultParagraphFont"/>
+    <w:link w:val="Header"/>
     <w:uiPriority w:val="99"/>
-    <w:semiHidden/>
     <w:rsid w:val="00CE3546"/>
   </w:style>
 </w:styles>
@@ -5261,7 +5684,7 @@
 </file>
 
 <file path=customXml/itemProps1.xml><?xml version="1.0" encoding="utf-8"?>
-<ds:datastoreItem xmlns:ds="http://schemas.openxmlformats.org/officeDocument/2006/customXml" ds:itemID="{62E637BF-1F34-44B0-8499-636A28F98BA9}">
+<ds:datastoreItem xmlns:ds="http://schemas.openxmlformats.org/officeDocument/2006/customXml" ds:itemID="{8DA40895-10FF-4D5E-90FC-34903D828A3D}">
   <ds:schemaRefs>
     <ds:schemaRef ds:uri="http://schemas.openxmlformats.org/officeDocument/2006/bibliography"/>
   </ds:schemaRefs>

</xml_diff>